<commit_message>
Update Prototypes File With Basic Info
</commit_message>
<xml_diff>
--- a/Documents/prototypes.docx
+++ b/Documents/prototypes.docx
@@ -7,7 +7,7 @@
         <w:shd w:val="clear" w:color="auto" w:fill="F8F9FA"/>
         <w:jc w:val="center"/>
         <w:rPr>
-          <w:rFonts w:ascii="Roboto" w:hAnsi="Roboto" w:eastAsia="Roboto" w:cs="Roboto"/>
+          <w:rFonts w:ascii="Roboto" w:eastAsia="Roboto" w:hAnsi="Roboto" w:cs="Roboto"/>
           <w:color w:val="1D2125"/>
           <w:sz w:val="24"/>
           <w:szCs w:val="24"/>
@@ -15,7 +15,7 @@
       </w:pPr>
       <w:r>
         <w:rPr>
-          <w:rFonts w:ascii="Roboto" w:hAnsi="Roboto" w:eastAsia="Roboto" w:cs="Roboto"/>
+          <w:rFonts w:ascii="Roboto" w:eastAsia="Roboto" w:hAnsi="Roboto" w:cs="Roboto"/>
           <w:b/>
           <w:bCs/>
           <w:color w:val="1D2125"/>
@@ -30,43 +30,7 @@
         <w:shd w:val="clear" w:color="auto" w:fill="F8F9FA"/>
         <w:jc w:val="center"/>
         <w:rPr>
-          <w:rFonts w:ascii="Roboto" w:hAnsi="Roboto" w:eastAsia="Roboto" w:cs="Roboto"/>
-          <w:b w:val="1"/>
-          <w:bCs w:val="1"/>
-          <w:color w:val="1D2125"/>
-          <w:sz w:val="24"/>
-          <w:szCs w:val="24"/>
-        </w:rPr>
-      </w:pPr>
-      <w:r>
-        <w:rPr>
-          <w:rFonts w:ascii="Roboto" w:hAnsi="Roboto" w:eastAsia="Roboto" w:cs="Roboto"/>
-          <w:b w:val="1"/>
-          <w:bCs w:val="1"/>
-          <w:color w:val="1D2125"/>
-          <w:sz w:val="24"/>
-          <w:szCs w:val="24"/>
-        </w:rPr>
-        <w:t xml:space="preserve">Activity </w:t>
-      </w:r>
-      <w:r>
-        <w:rPr>
-          <w:rFonts w:ascii="Roboto" w:hAnsi="Roboto" w:eastAsia="Roboto" w:cs="Roboto"/>
-          <w:b w:val="1"/>
-          <w:bCs w:val="1"/>
-          <w:color w:val="1D2125"/>
-          <w:sz w:val="24"/>
-          <w:szCs w:val="24"/>
-        </w:rPr>
-        <w:t>5</w:t>
-      </w:r>
-    </w:p>
-    <w:p>
-      <w:pPr>
-        <w:shd w:val="clear" w:color="auto" w:fill="F8F9FA"/>
-        <w:jc w:val="center"/>
-        <w:rPr>
-          <w:rFonts w:ascii="Roboto" w:hAnsi="Roboto" w:eastAsia="Roboto" w:cs="Roboto"/>
+          <w:rFonts w:ascii="Roboto" w:eastAsia="Roboto" w:hAnsi="Roboto" w:cs="Roboto"/>
           <w:b/>
           <w:bCs/>
           <w:color w:val="1D2125"/>
@@ -76,75 +40,75 @@
       </w:pPr>
       <w:r>
         <w:rPr>
-          <w:rFonts w:ascii="Roboto" w:hAnsi="Roboto" w:eastAsia="Roboto" w:cs="Roboto"/>
+          <w:rFonts w:ascii="Roboto" w:eastAsia="Roboto" w:hAnsi="Roboto" w:cs="Roboto"/>
           <w:b/>
           <w:bCs/>
           <w:color w:val="1D2125"/>
           <w:sz w:val="24"/>
           <w:szCs w:val="24"/>
         </w:rPr>
-        <w:t>User-Centric Computing II</w:t>
+        <w:t xml:space="preserve">Activity </w:t>
       </w:r>
-    </w:p>
-    <w:p>
-      <w:pPr>
-        <w:shd w:val="clear" w:color="auto" w:fill="F8F9FA"/>
-        <w:jc w:val="center"/>
-        <w:rPr>
-          <w:rFonts w:ascii="Roboto" w:hAnsi="Roboto" w:eastAsia="Roboto" w:cs="Roboto"/>
+      <w:r>
+        <w:rPr>
+          <w:rFonts w:ascii="Roboto" w:eastAsia="Roboto" w:hAnsi="Roboto" w:cs="Roboto"/>
           <w:b/>
           <w:bCs/>
           <w:color w:val="1D2125"/>
           <w:sz w:val="24"/>
           <w:szCs w:val="24"/>
         </w:rPr>
-      </w:pPr>
-      <w:r>
-        <w:rPr>
-          <w:rFonts w:ascii="Roboto" w:hAnsi="Roboto" w:eastAsia="Roboto" w:cs="Roboto"/>
+        <w:t>5</w:t>
+      </w:r>
+    </w:p>
+    <w:p>
+      <w:pPr>
+        <w:shd w:val="clear" w:color="auto" w:fill="F8F9FA"/>
+        <w:jc w:val="center"/>
+        <w:rPr>
+          <w:rFonts w:ascii="Roboto" w:eastAsia="Roboto" w:hAnsi="Roboto" w:cs="Roboto"/>
           <w:b/>
           <w:bCs/>
           <w:color w:val="1D2125"/>
           <w:sz w:val="24"/>
           <w:szCs w:val="24"/>
         </w:rPr>
-        <w:t>COMP4600</w:t>
-      </w:r>
-    </w:p>
-    <w:p>
-      <w:pPr>
-        <w:shd w:val="clear" w:color="auto" w:fill="F8F9FA"/>
-        <w:jc w:val="center"/>
-        <w:rPr>
-          <w:rFonts w:ascii="Roboto" w:hAnsi="Roboto" w:eastAsia="Roboto" w:cs="Roboto"/>
+      </w:pPr>
+      <w:r>
+        <w:rPr>
+          <w:rFonts w:ascii="Roboto" w:eastAsia="Roboto" w:hAnsi="Roboto" w:cs="Roboto"/>
           <w:b/>
           <w:bCs/>
           <w:color w:val="1D2125"/>
           <w:sz w:val="24"/>
           <w:szCs w:val="24"/>
         </w:rPr>
-      </w:pPr>
-      <w:r>
-        <w:rPr>
-          <w:rFonts w:ascii="Roboto" w:hAnsi="Roboto" w:eastAsia="Roboto" w:cs="Roboto"/>
+        <w:t>User-Centric Computing II</w:t>
+      </w:r>
+    </w:p>
+    <w:p>
+      <w:pPr>
+        <w:shd w:val="clear" w:color="auto" w:fill="F8F9FA"/>
+        <w:jc w:val="center"/>
+        <w:rPr>
+          <w:rFonts w:ascii="Roboto" w:eastAsia="Roboto" w:hAnsi="Roboto" w:cs="Roboto"/>
           <w:b/>
           <w:bCs/>
           <w:color w:val="1D2125"/>
           <w:sz w:val="24"/>
           <w:szCs w:val="24"/>
         </w:rPr>
-        <w:t>Spring 202</w:t>
-      </w:r>
+      </w:pPr>
       <w:r>
         <w:rPr>
-          <w:rFonts w:ascii="Roboto" w:hAnsi="Roboto" w:eastAsia="Roboto" w:cs="Roboto"/>
+          <w:rFonts w:ascii="Roboto" w:eastAsia="Roboto" w:hAnsi="Roboto" w:cs="Roboto"/>
           <w:b/>
           <w:bCs/>
           <w:color w:val="1D2125"/>
           <w:sz w:val="24"/>
           <w:szCs w:val="24"/>
         </w:rPr>
-        <w:t>5</w:t>
+        <w:t>COMP4600</w:t>
       </w:r>
     </w:p>
     <w:p>
@@ -152,31 +116,7 @@
         <w:shd w:val="clear" w:color="auto" w:fill="F8F9FA"/>
         <w:jc w:val="center"/>
         <w:rPr>
-          <w:rFonts w:ascii="Roboto" w:hAnsi="Roboto" w:eastAsia="Roboto" w:cs="Roboto"/>
-          <w:b w:val="1"/>
-          <w:bCs w:val="1"/>
-          <w:color w:val="1D2125"/>
-          <w:sz w:val="24"/>
-          <w:szCs w:val="24"/>
-        </w:rPr>
-      </w:pPr>
-      <w:r>
-        <w:rPr>
-          <w:rFonts w:ascii="Roboto" w:hAnsi="Roboto" w:eastAsia="Roboto" w:cs="Roboto"/>
-          <w:b w:val="1"/>
-          <w:bCs w:val="1"/>
-          <w:color w:val="1D2125"/>
-          <w:sz w:val="24"/>
-          <w:szCs w:val="24"/>
-        </w:rPr>
-        <w:t>Prototypes</w:t>
-      </w:r>
-    </w:p>
-    <w:p>
-      <w:pPr>
-        <w:shd w:val="clear" w:color="auto" w:fill="F8F9FA"/>
-        <w:rPr>
-          <w:rFonts w:ascii="Roboto" w:hAnsi="Roboto" w:eastAsia="Roboto" w:cs="Roboto"/>
+          <w:rFonts w:ascii="Roboto" w:eastAsia="Roboto" w:hAnsi="Roboto" w:cs="Roboto"/>
           <w:b/>
           <w:bCs/>
           <w:color w:val="1D2125"/>
@@ -186,45 +126,129 @@
       </w:pPr>
       <w:r>
         <w:rPr>
-          <w:rFonts w:ascii="Roboto" w:hAnsi="Roboto" w:eastAsia="Roboto" w:cs="Roboto"/>
+          <w:rFonts w:ascii="Roboto" w:eastAsia="Roboto" w:hAnsi="Roboto" w:cs="Roboto"/>
           <w:b/>
           <w:bCs/>
           <w:color w:val="1D2125"/>
           <w:sz w:val="24"/>
           <w:szCs w:val="24"/>
         </w:rPr>
-        <w:t xml:space="preserve">Project Name: </w:t>
+        <w:t>Spring 202</w:t>
       </w:r>
-    </w:p>
-    <w:p>
-      <w:pPr>
-        <w:shd w:val="clear" w:color="auto" w:fill="F8F9FA"/>
-        <w:rPr>
-          <w:rFonts w:ascii="Roboto" w:hAnsi="Roboto" w:eastAsia="Roboto" w:cs="Roboto"/>
+      <w:r>
+        <w:rPr>
+          <w:rFonts w:ascii="Roboto" w:eastAsia="Roboto" w:hAnsi="Roboto" w:cs="Roboto"/>
           <w:b/>
           <w:bCs/>
           <w:color w:val="1D2125"/>
           <w:sz w:val="24"/>
           <w:szCs w:val="24"/>
         </w:rPr>
-      </w:pPr>
-      <w:r>
-        <w:rPr>
-          <w:rFonts w:ascii="Roboto" w:hAnsi="Roboto" w:eastAsia="Roboto" w:cs="Roboto"/>
+        <w:t>5</w:t>
+      </w:r>
+    </w:p>
+    <w:p>
+      <w:pPr>
+        <w:shd w:val="clear" w:color="auto" w:fill="F8F9FA"/>
+        <w:jc w:val="center"/>
+        <w:rPr>
+          <w:rFonts w:ascii="Roboto" w:eastAsia="Roboto" w:hAnsi="Roboto" w:cs="Roboto"/>
           <w:b/>
           <w:bCs/>
           <w:color w:val="1D2125"/>
           <w:sz w:val="24"/>
           <w:szCs w:val="24"/>
         </w:rPr>
-        <w:t>Team Name:</w:t>
+      </w:pPr>
+      <w:r>
+        <w:rPr>
+          <w:rFonts w:ascii="Roboto" w:eastAsia="Roboto" w:hAnsi="Roboto" w:cs="Roboto"/>
+          <w:b/>
+          <w:bCs/>
+          <w:color w:val="1D2125"/>
+          <w:sz w:val="24"/>
+          <w:szCs w:val="24"/>
+        </w:rPr>
+        <w:t>Prototypes</w:t>
       </w:r>
     </w:p>
     <w:p>
       <w:pPr>
         <w:shd w:val="clear" w:color="auto" w:fill="F8F9FA"/>
         <w:rPr>
-          <w:rFonts w:ascii="Roboto" w:hAnsi="Roboto" w:eastAsia="Roboto" w:cs="Roboto"/>
+          <w:rFonts w:ascii="Roboto" w:eastAsia="Roboto" w:hAnsi="Roboto" w:cs="Roboto"/>
+          <w:b/>
+          <w:bCs/>
+          <w:color w:val="1D2125"/>
+          <w:sz w:val="24"/>
+          <w:szCs w:val="24"/>
+        </w:rPr>
+      </w:pPr>
+      <w:r>
+        <w:rPr>
+          <w:rFonts w:ascii="Roboto" w:eastAsia="Roboto" w:hAnsi="Roboto" w:cs="Roboto"/>
+          <w:b/>
+          <w:bCs/>
+          <w:color w:val="1D2125"/>
+          <w:sz w:val="24"/>
+          <w:szCs w:val="24"/>
+        </w:rPr>
+        <w:t xml:space="preserve">Project Name: </w:t>
+      </w:r>
+      <w:proofErr w:type="spellStart"/>
+      <w:r>
+        <w:rPr>
+          <w:rFonts w:ascii="Roboto" w:eastAsia="Roboto" w:hAnsi="Roboto" w:cs="Roboto"/>
+          <w:b/>
+          <w:bCs/>
+          <w:color w:val="1D2125"/>
+          <w:sz w:val="24"/>
+          <w:szCs w:val="24"/>
+        </w:rPr>
+        <w:t>EasyTech</w:t>
+      </w:r>
+      <w:proofErr w:type="spellEnd"/>
+    </w:p>
+    <w:p>
+      <w:pPr>
+        <w:shd w:val="clear" w:color="auto" w:fill="F8F9FA"/>
+        <w:rPr>
+          <w:rFonts w:ascii="Roboto" w:eastAsia="Roboto" w:hAnsi="Roboto" w:cs="Roboto"/>
+          <w:b/>
+          <w:bCs/>
+          <w:color w:val="1D2125"/>
+          <w:sz w:val="24"/>
+          <w:szCs w:val="24"/>
+        </w:rPr>
+      </w:pPr>
+      <w:r>
+        <w:rPr>
+          <w:rFonts w:ascii="Roboto" w:eastAsia="Roboto" w:hAnsi="Roboto" w:cs="Roboto"/>
+          <w:b/>
+          <w:bCs/>
+          <w:color w:val="1D2125"/>
+          <w:sz w:val="24"/>
+          <w:szCs w:val="24"/>
+        </w:rPr>
+        <w:t>Team Name:</w:t>
+      </w:r>
+      <w:r>
+        <w:rPr>
+          <w:rFonts w:ascii="Roboto" w:eastAsia="Roboto" w:hAnsi="Roboto" w:cs="Roboto"/>
+          <w:b/>
+          <w:bCs/>
+          <w:color w:val="1D2125"/>
+          <w:sz w:val="24"/>
+          <w:szCs w:val="24"/>
+        </w:rPr>
+        <w:t xml:space="preserve"> Falcons</w:t>
+      </w:r>
+    </w:p>
+    <w:p>
+      <w:pPr>
+        <w:shd w:val="clear" w:color="auto" w:fill="F8F9FA"/>
+        <w:rPr>
+          <w:rFonts w:ascii="Roboto" w:eastAsia="Roboto" w:hAnsi="Roboto" w:cs="Roboto"/>
           <w:b/>
           <w:bCs/>
           <w:color w:val="1D2125"/>
@@ -235,7 +259,7 @@
       </w:pPr>
       <w:r>
         <w:rPr>
-          <w:rFonts w:ascii="Roboto" w:hAnsi="Roboto" w:eastAsia="Roboto" w:cs="Roboto"/>
+          <w:rFonts w:ascii="Roboto" w:eastAsia="Roboto" w:hAnsi="Roboto" w:cs="Roboto"/>
           <w:b/>
           <w:bCs/>
           <w:color w:val="1D2125"/>
@@ -245,12 +269,9 @@
         </w:rPr>
         <w:t>Trello board URL:</w:t>
       </w:r>
-    </w:p>
-    <w:p>
-      <w:pPr>
-        <w:shd w:val="clear" w:color="auto" w:fill="F8F9FA"/>
-        <w:rPr>
-          <w:rFonts w:ascii="Roboto" w:hAnsi="Roboto" w:eastAsia="Roboto" w:cs="Roboto"/>
+      <w:r>
+        <w:rPr>
+          <w:rFonts w:ascii="Roboto" w:eastAsia="Roboto" w:hAnsi="Roboto" w:cs="Roboto"/>
           <w:b/>
           <w:bCs/>
           <w:color w:val="1D2125"/>
@@ -258,10 +279,11 @@
           <w:szCs w:val="24"/>
           <w:lang w:val="en-US"/>
         </w:rPr>
-      </w:pPr>
+        <w:t xml:space="preserve"> </w:t>
+      </w:r>
       <w:r>
         <w:rPr>
-          <w:rFonts w:ascii="Roboto" w:hAnsi="Roboto" w:eastAsia="Roboto" w:cs="Roboto"/>
+          <w:rFonts w:ascii="Roboto" w:eastAsia="Roboto" w:hAnsi="Roboto" w:cs="Roboto"/>
           <w:b/>
           <w:bCs/>
           <w:color w:val="1D2125"/>
@@ -269,7 +291,59 @@
           <w:szCs w:val="24"/>
           <w:lang w:val="en-US"/>
         </w:rPr>
-        <w:t xml:space="preserve">Github repo URL: </w:t>
+        <w:t>https://trello.com/b/Dmg9RKmi/falcon-team-user-centric-project</w:t>
+      </w:r>
+    </w:p>
+    <w:p>
+      <w:pPr>
+        <w:shd w:val="clear" w:color="auto" w:fill="F8F9FA"/>
+        <w:rPr>
+          <w:rFonts w:ascii="Roboto" w:eastAsia="Roboto" w:hAnsi="Roboto" w:cs="Roboto"/>
+          <w:b/>
+          <w:bCs/>
+          <w:color w:val="1D2125"/>
+          <w:sz w:val="24"/>
+          <w:szCs w:val="24"/>
+          <w:lang w:val="en-US"/>
+        </w:rPr>
+      </w:pPr>
+      <w:proofErr w:type="spellStart"/>
+      <w:r>
+        <w:rPr>
+          <w:rFonts w:ascii="Roboto" w:eastAsia="Roboto" w:hAnsi="Roboto" w:cs="Roboto"/>
+          <w:b/>
+          <w:bCs/>
+          <w:color w:val="1D2125"/>
+          <w:sz w:val="24"/>
+          <w:szCs w:val="24"/>
+          <w:lang w:val="en-US"/>
+        </w:rPr>
+        <w:t>Github</w:t>
+      </w:r>
+      <w:proofErr w:type="spellEnd"/>
+      <w:r>
+        <w:rPr>
+          <w:rFonts w:ascii="Roboto" w:eastAsia="Roboto" w:hAnsi="Roboto" w:cs="Roboto"/>
+          <w:b/>
+          <w:bCs/>
+          <w:color w:val="1D2125"/>
+          <w:sz w:val="24"/>
+          <w:szCs w:val="24"/>
+          <w:lang w:val="en-US"/>
+        </w:rPr>
+        <w:t xml:space="preserve"> repo URL: </w:t>
+      </w:r>
+      <w:r>
+        <w:rPr>
+          <w:rFonts w:ascii="Roboto" w:eastAsia="Roboto" w:hAnsi="Roboto" w:cs="Roboto"/>
+          <w:b/>
+          <w:bCs/>
+          <w:color w:val="1D2125"/>
+          <w:sz w:val="24"/>
+          <w:szCs w:val="24"/>
+          <w:lang w:val="en-US"/>
+        </w:rPr>
+        <w:t>https://github.com/nginn1/COMP4600_TeamProject.git</w:t>
       </w:r>
     </w:p>
     <w:p>
@@ -293,10 +367,10 @@
         <w:tblStyle w:val="TableGrid"/>
         <w:tblW w:w="0" w:type="auto"/>
         <w:tblBorders>
-          <w:top w:val="single" w:color="auto" w:sz="6" w:space="0"/>
-          <w:left w:val="single" w:color="auto" w:sz="6" w:space="0"/>
-          <w:bottom w:val="single" w:color="auto" w:sz="6" w:space="0"/>
-          <w:right w:val="single" w:color="auto" w:sz="6" w:space="0"/>
+          <w:top w:val="single" w:sz="6" w:space="0" w:color="auto"/>
+          <w:left w:val="single" w:sz="6" w:space="0" w:color="auto"/>
+          <w:bottom w:val="single" w:sz="6" w:space="0" w:color="auto"/>
+          <w:right w:val="single" w:sz="6" w:space="0" w:color="auto"/>
         </w:tblBorders>
         <w:tblLayout w:type="fixed"/>
         <w:tblLook w:val="06A0" w:firstRow="1" w:lastRow="0" w:firstColumn="1" w:lastColumn="0" w:noHBand="1" w:noVBand="1"/>
@@ -372,7 +446,11 @@
               <w:right w:w="105" w:type="dxa"/>
             </w:tcMar>
           </w:tcPr>
-          <w:p/>
+          <w:p>
+            <w:r>
+              <w:t>Nathan Ginn</w:t>
+            </w:r>
+          </w:p>
         </w:tc>
       </w:tr>
       <w:tr>
@@ -401,7 +479,11 @@
               <w:right w:w="105" w:type="dxa"/>
             </w:tcMar>
           </w:tcPr>
-          <w:p/>
+          <w:p>
+            <w:r>
+              <w:t>Zachary Mills</w:t>
+            </w:r>
+          </w:p>
         </w:tc>
       </w:tr>
       <w:tr>
@@ -430,7 +512,16 @@
               <w:right w:w="105" w:type="dxa"/>
             </w:tcMar>
           </w:tcPr>
-          <w:p/>
+          <w:p>
+            <w:r>
+              <w:t xml:space="preserve">Bernard </w:t>
+            </w:r>
+            <w:proofErr w:type="spellStart"/>
+            <w:r>
+              <w:t>Bawak</w:t>
+            </w:r>
+            <w:proofErr w:type="spellEnd"/>
+          </w:p>
         </w:tc>
       </w:tr>
       <w:tr>
@@ -476,7 +567,7 @@
       <w:pPr>
         <w:shd w:val="clear" w:color="auto" w:fill="F8F9FA"/>
         <w:rPr>
-          <w:rFonts w:ascii="Roboto" w:hAnsi="Roboto" w:eastAsia="Roboto" w:cs="Roboto"/>
+          <w:rFonts w:ascii="Roboto" w:eastAsia="Roboto" w:hAnsi="Roboto" w:cs="Roboto"/>
           <w:b/>
           <w:bCs/>
           <w:color w:val="1D2125"/>
@@ -487,7 +578,7 @@
       </w:pPr>
       <w:r>
         <w:rPr>
-          <w:rFonts w:ascii="Roboto" w:hAnsi="Roboto" w:eastAsia="Roboto" w:cs="Roboto"/>
+          <w:rFonts w:ascii="Roboto" w:eastAsia="Roboto" w:hAnsi="Roboto" w:cs="Roboto"/>
           <w:b/>
           <w:bCs/>
           <w:color w:val="1D2125"/>
@@ -497,9 +588,10 @@
         </w:rPr>
         <w:t xml:space="preserve">All the </w:t>
       </w:r>
+      <w:proofErr w:type="gramStart"/>
       <w:r>
         <w:rPr>
-          <w:rFonts w:ascii="Roboto" w:hAnsi="Roboto" w:eastAsia="Roboto" w:cs="Roboto"/>
+          <w:rFonts w:ascii="Roboto" w:eastAsia="Roboto" w:hAnsi="Roboto" w:cs="Roboto"/>
           <w:b/>
           <w:bCs/>
           <w:color w:val="1D2125"/>
@@ -507,7 +599,20 @@
           <w:szCs w:val="24"/>
           <w:lang w:val="en-US"/>
         </w:rPr>
-        <w:t>works of all the team members</w:t>
+        <w:t>works</w:t>
+      </w:r>
+      <w:proofErr w:type="gramEnd"/>
+      <w:r>
+        <w:rPr>
+          <w:rFonts w:ascii="Roboto" w:eastAsia="Roboto" w:hAnsi="Roboto" w:cs="Roboto"/>
+          <w:b/>
+          <w:bCs/>
+          <w:color w:val="1D2125"/>
+          <w:sz w:val="24"/>
+          <w:szCs w:val="24"/>
+          <w:lang w:val="en-US"/>
+        </w:rPr>
+        <w:t xml:space="preserve"> of all the team members</w:t>
       </w:r>
     </w:p>
     <w:tbl>
@@ -528,22 +633,16 @@
         <w:tc>
           <w:tcPr>
             <w:tcW w:w="9360" w:type="dxa"/>
-            <w:tcMar/>
           </w:tcPr>
           <w:p>
             <w:pPr>
-              <w:pStyle w:val="Normal"/>
-              <w:suppressLineNumbers w:val="0"/>
-              <w:bidi w:val="0"/>
-              <w:spacing w:before="0" w:beforeAutospacing="off" w:after="0" w:afterAutospacing="off" w:line="240" w:lineRule="auto"/>
-              <w:ind w:left="0" w:right="0"/>
               <w:jc w:val="center"/>
             </w:pPr>
             <w:r>
               <w:rPr>
-                <w:rFonts w:ascii="Roboto" w:hAnsi="Roboto" w:eastAsia="Roboto" w:cs="Roboto"/>
-                <w:b w:val="1"/>
-                <w:bCs w:val="1"/>
+                <w:rFonts w:ascii="Roboto" w:eastAsia="Roboto" w:hAnsi="Roboto" w:cs="Roboto"/>
+                <w:b/>
+                <w:bCs/>
                 <w:color w:val="1D2125"/>
                 <w:sz w:val="24"/>
                 <w:szCs w:val="24"/>
@@ -556,7 +655,7 @@
             <w:pPr>
               <w:jc w:val="center"/>
               <w:rPr>
-                <w:rFonts w:ascii="Roboto" w:hAnsi="Roboto" w:eastAsia="Roboto" w:cs="Roboto"/>
+                <w:rFonts w:ascii="Roboto" w:eastAsia="Roboto" w:hAnsi="Roboto" w:cs="Roboto"/>
                 <w:b/>
                 <w:bCs/>
                 <w:color w:val="1D2125"/>
@@ -570,7 +669,6 @@
         <w:tc>
           <w:tcPr>
             <w:tcW w:w="360" w:type="dxa"/>
-            <w:tcMar/>
           </w:tcPr>
           <w:p/>
         </w:tc>
@@ -578,18 +676,18 @@
       <w:tr>
         <w:trPr>
           <w:gridAfter w:val="1"/>
+          <w:wAfter w:w="355" w:type="dxa"/>
           <w:trHeight w:val="300"/>
         </w:trPr>
         <w:tc>
           <w:tcPr>
             <w:tcW w:w="9360" w:type="dxa"/>
-            <w:tcMar/>
           </w:tcPr>
           <w:p>
             <w:pPr>
               <w:jc w:val="center"/>
               <w:rPr>
-                <w:rFonts w:ascii="Roboto" w:hAnsi="Roboto" w:eastAsia="Roboto" w:cs="Roboto"/>
+                <w:rFonts w:ascii="Roboto" w:eastAsia="Roboto" w:hAnsi="Roboto" w:cs="Roboto"/>
                 <w:b/>
                 <w:bCs/>
                 <w:color w:val="1D2125"/>
@@ -600,7 +698,7 @@
             </w:pPr>
             <w:r>
               <w:rPr>
-                <w:rFonts w:ascii="Roboto" w:hAnsi="Roboto" w:eastAsia="Roboto" w:cs="Roboto"/>
+                <w:rFonts w:ascii="Roboto" w:eastAsia="Roboto" w:hAnsi="Roboto" w:cs="Roboto"/>
                 <w:b/>
                 <w:bCs/>
                 <w:color w:val="1D2125"/>
@@ -608,7 +706,7 @@
                 <w:szCs w:val="24"/>
                 <w:lang w:val="en-US"/>
               </w:rPr>
-              <w:t>Member 1 name here</w:t>
+              <w:t>Nathan Ginn</w:t>
             </w:r>
           </w:p>
         </w:tc>
@@ -616,27 +714,19 @@
       <w:tr>
         <w:trPr>
           <w:gridAfter w:val="1"/>
+          <w:wAfter w:w="355" w:type="dxa"/>
           <w:trHeight w:val="795"/>
         </w:trPr>
         <w:tc>
           <w:tcPr>
             <w:tcW w:w="9360" w:type="dxa"/>
-            <w:tcMar/>
           </w:tcPr>
           <w:p>
-            <w:pPr>
-              <w:pStyle w:val="Normal"/>
-              <w:suppressLineNumbers w:val="0"/>
-              <w:bidi w:val="0"/>
-              <w:spacing w:before="0" w:beforeAutospacing="off" w:after="0" w:afterAutospacing="off" w:line="240" w:lineRule="auto"/>
-              <w:ind w:left="0" w:right="0"/>
-              <w:jc w:val="left"/>
-            </w:pPr>
             <w:r>
               <w:rPr>
-                <w:rFonts w:ascii="Roboto" w:hAnsi="Roboto" w:eastAsia="Roboto" w:cs="Roboto"/>
-                <w:i w:val="1"/>
-                <w:iCs w:val="1"/>
+                <w:rFonts w:ascii="Roboto" w:eastAsia="Roboto" w:hAnsi="Roboto" w:cs="Roboto"/>
+                <w:i/>
+                <w:iCs/>
                 <w:color w:val="1D2125"/>
                 <w:sz w:val="24"/>
                 <w:szCs w:val="24"/>
@@ -647,16 +737,10 @@
           </w:p>
           <w:p>
             <w:pPr>
-              <w:pStyle w:val="Normal"/>
-              <w:suppressLineNumbers w:val="0"/>
-              <w:bidi w:val="0"/>
-              <w:spacing w:before="0" w:beforeAutospacing="off" w:after="0" w:afterAutospacing="off" w:line="240" w:lineRule="auto"/>
-              <w:ind w:left="0" w:right="0"/>
-              <w:jc w:val="left"/>
-              <w:rPr>
-                <w:rFonts w:ascii="Roboto" w:hAnsi="Roboto" w:eastAsia="Roboto" w:cs="Roboto"/>
-                <w:i w:val="1"/>
-                <w:iCs w:val="1"/>
+              <w:rPr>
+                <w:rFonts w:ascii="Roboto" w:eastAsia="Roboto" w:hAnsi="Roboto" w:cs="Roboto"/>
+                <w:i/>
+                <w:iCs/>
                 <w:color w:val="1D2125"/>
                 <w:sz w:val="24"/>
                 <w:szCs w:val="24"/>
@@ -665,9 +749,9 @@
             </w:pPr>
             <w:r>
               <w:rPr>
-                <w:rFonts w:ascii="Roboto" w:hAnsi="Roboto" w:eastAsia="Roboto" w:cs="Roboto"/>
-                <w:i w:val="1"/>
-                <w:iCs w:val="1"/>
+                <w:rFonts w:ascii="Roboto" w:eastAsia="Roboto" w:hAnsi="Roboto" w:cs="Roboto"/>
+                <w:i/>
+                <w:iCs/>
                 <w:color w:val="1D2125"/>
                 <w:sz w:val="24"/>
                 <w:szCs w:val="24"/>
@@ -681,18 +765,18 @@
       <w:tr>
         <w:trPr>
           <w:gridAfter w:val="1"/>
+          <w:wAfter w:w="355" w:type="dxa"/>
           <w:trHeight w:val="300"/>
         </w:trPr>
         <w:tc>
           <w:tcPr>
             <w:tcW w:w="9360" w:type="dxa"/>
-            <w:tcMar/>
           </w:tcPr>
           <w:p>
             <w:pPr>
               <w:jc w:val="center"/>
               <w:rPr>
-                <w:rFonts w:ascii="Roboto" w:hAnsi="Roboto" w:eastAsia="Roboto" w:cs="Roboto"/>
+                <w:rFonts w:ascii="Roboto" w:eastAsia="Roboto" w:hAnsi="Roboto" w:cs="Roboto"/>
                 <w:b/>
                 <w:bCs/>
                 <w:color w:val="1D2125"/>
@@ -703,7 +787,7 @@
             </w:pPr>
             <w:r>
               <w:rPr>
-                <w:rFonts w:ascii="Roboto" w:hAnsi="Roboto" w:eastAsia="Roboto" w:cs="Roboto"/>
+                <w:rFonts w:ascii="Roboto" w:eastAsia="Roboto" w:hAnsi="Roboto" w:cs="Roboto"/>
                 <w:b/>
                 <w:bCs/>
                 <w:color w:val="1D2125"/>
@@ -711,77 +795,23 @@
                 <w:szCs w:val="24"/>
                 <w:lang w:val="en-US"/>
               </w:rPr>
-              <w:t>Member 2 name here</w:t>
+              <w:t>Zachary Mills</w:t>
             </w:r>
           </w:p>
         </w:tc>
       </w:tr>
       <w:tr>
         <w:trPr>
-          <w:trHeight w:val="600"/>
+          <w:trHeight w:val="737"/>
         </w:trPr>
         <w:tc>
           <w:tcPr>
             <w:tcW w:w="9360" w:type="dxa"/>
-            <w:tcMar/>
           </w:tcPr>
           <w:p>
-            <w:pPr>
-              <w:pStyle w:val="Normal"/>
-              <w:suppressLineNumbers w:val="0"/>
-              <w:bidi w:val="0"/>
-              <w:spacing w:before="0" w:beforeAutospacing="off" w:after="0" w:afterAutospacing="off" w:line="240" w:lineRule="auto"/>
-              <w:ind w:left="0" w:right="0"/>
-              <w:jc w:val="left"/>
-            </w:pPr>
             <w:r>
               <w:rPr>
-                <w:rFonts w:ascii="Roboto" w:hAnsi="Roboto" w:eastAsia="Roboto" w:cs="Roboto"/>
-                <w:i w:val="1"/>
-                <w:iCs w:val="1"/>
-                <w:color w:val="1D2125"/>
-                <w:sz w:val="24"/>
-                <w:szCs w:val="24"/>
-                <w:lang w:val="en-US"/>
-              </w:rPr>
-              <w:t>Prototype link here</w:t>
-            </w:r>
-          </w:p>
-          <w:p>
-            <w:pPr>
-              <w:pStyle w:val="Normal"/>
-              <w:suppressLineNumbers w:val="0"/>
-              <w:bidi w:val="0"/>
-              <w:spacing w:before="0" w:beforeAutospacing="off" w:after="0" w:afterAutospacing="off" w:line="240" w:lineRule="auto"/>
-              <w:ind w:left="0" w:right="0"/>
-              <w:jc w:val="left"/>
-              <w:rPr>
-                <w:rFonts w:ascii="Roboto" w:hAnsi="Roboto" w:eastAsia="Roboto" w:cs="Roboto"/>
-                <w:i w:val="1"/>
-                <w:iCs w:val="1"/>
-                <w:color w:val="1D2125"/>
-                <w:sz w:val="24"/>
-                <w:szCs w:val="24"/>
-                <w:lang w:val="en-US"/>
-              </w:rPr>
-            </w:pPr>
-            <w:r>
-              <w:rPr>
-                <w:rFonts w:ascii="Roboto" w:hAnsi="Roboto" w:eastAsia="Roboto" w:cs="Roboto"/>
-                <w:i w:val="1"/>
-                <w:iCs w:val="1"/>
-                <w:color w:val="1D2125"/>
-                <w:sz w:val="24"/>
-                <w:szCs w:val="24"/>
-                <w:lang w:val="en-US"/>
-              </w:rPr>
-              <w:t>All screenshots here</w:t>
-            </w:r>
-          </w:p>
-          <w:p>
-            <w:pPr>
-              <w:rPr>
-                <w:rFonts w:ascii="Roboto" w:hAnsi="Roboto" w:eastAsia="Roboto" w:cs="Roboto"/>
+                <w:rFonts w:ascii="Roboto" w:eastAsia="Roboto" w:hAnsi="Roboto" w:cs="Roboto"/>
                 <w:i/>
                 <w:iCs/>
                 <w:color w:val="1D2125"/>
@@ -789,13 +819,175 @@
                 <w:szCs w:val="24"/>
                 <w:lang w:val="en-US"/>
               </w:rPr>
+              <w:t>Prototype link here</w:t>
+            </w:r>
+          </w:p>
+          <w:p>
+            <w:pPr>
+              <w:rPr>
+                <w:rFonts w:ascii="Roboto" w:eastAsia="Roboto" w:hAnsi="Roboto" w:cs="Roboto"/>
+                <w:i/>
+                <w:iCs/>
+                <w:color w:val="1D2125"/>
+                <w:sz w:val="24"/>
+                <w:szCs w:val="24"/>
+                <w:lang w:val="en-US"/>
+              </w:rPr>
+            </w:pPr>
+            <w:r>
+              <w:rPr>
+                <w:rFonts w:ascii="Roboto" w:eastAsia="Roboto" w:hAnsi="Roboto" w:cs="Roboto"/>
+                <w:i/>
+                <w:iCs/>
+                <w:color w:val="1D2125"/>
+                <w:sz w:val="24"/>
+                <w:szCs w:val="24"/>
+                <w:lang w:val="en-US"/>
+              </w:rPr>
+              <w:t>All screenshots here</w:t>
+            </w:r>
+          </w:p>
+          <w:p>
+            <w:pPr>
+              <w:rPr>
+                <w:rFonts w:ascii="Roboto" w:eastAsia="Roboto" w:hAnsi="Roboto" w:cs="Roboto"/>
+                <w:i/>
+                <w:iCs/>
+                <w:color w:val="1D2125"/>
+                <w:sz w:val="24"/>
+                <w:szCs w:val="24"/>
+                <w:lang w:val="en-US"/>
+              </w:rPr>
             </w:pPr>
           </w:p>
         </w:tc>
         <w:tc>
           <w:tcPr>
             <w:tcW w:w="360" w:type="dxa"/>
-            <w:tcMar/>
+          </w:tcPr>
+          <w:p/>
+        </w:tc>
+      </w:tr>
+      <w:tr>
+        <w:trPr>
+          <w:trHeight w:val="314"/>
+        </w:trPr>
+        <w:tc>
+          <w:tcPr>
+            <w:tcW w:w="9360" w:type="dxa"/>
+          </w:tcPr>
+          <w:p>
+            <w:pPr>
+              <w:jc w:val="center"/>
+              <w:rPr>
+                <w:rFonts w:ascii="Roboto" w:eastAsia="Roboto" w:hAnsi="Roboto" w:cs="Roboto"/>
+                <w:b/>
+                <w:bCs/>
+                <w:color w:val="1D2125"/>
+                <w:sz w:val="24"/>
+                <w:szCs w:val="24"/>
+                <w:lang w:val="en-US"/>
+              </w:rPr>
+            </w:pPr>
+            <w:r>
+              <w:rPr>
+                <w:rFonts w:ascii="Roboto" w:eastAsia="Roboto" w:hAnsi="Roboto" w:cs="Roboto"/>
+                <w:b/>
+                <w:bCs/>
+                <w:color w:val="1D2125"/>
+                <w:sz w:val="24"/>
+                <w:szCs w:val="24"/>
+                <w:lang w:val="en-US"/>
+              </w:rPr>
+              <w:t xml:space="preserve">Bernard </w:t>
+            </w:r>
+            <w:proofErr w:type="spellStart"/>
+            <w:r>
+              <w:rPr>
+                <w:rFonts w:ascii="Roboto" w:eastAsia="Roboto" w:hAnsi="Roboto" w:cs="Roboto"/>
+                <w:b/>
+                <w:bCs/>
+                <w:color w:val="1D2125"/>
+                <w:sz w:val="24"/>
+                <w:szCs w:val="24"/>
+                <w:lang w:val="en-US"/>
+              </w:rPr>
+              <w:t>Bawak</w:t>
+            </w:r>
+            <w:proofErr w:type="spellEnd"/>
+          </w:p>
+        </w:tc>
+        <w:tc>
+          <w:tcPr>
+            <w:tcW w:w="360" w:type="dxa"/>
+          </w:tcPr>
+          <w:p/>
+        </w:tc>
+      </w:tr>
+      <w:tr>
+        <w:trPr>
+          <w:trHeight w:val="314"/>
+        </w:trPr>
+        <w:tc>
+          <w:tcPr>
+            <w:tcW w:w="9360" w:type="dxa"/>
+          </w:tcPr>
+          <w:p>
+            <w:r>
+              <w:rPr>
+                <w:rFonts w:ascii="Roboto" w:eastAsia="Roboto" w:hAnsi="Roboto" w:cs="Roboto"/>
+                <w:i/>
+                <w:iCs/>
+                <w:color w:val="1D2125"/>
+                <w:sz w:val="24"/>
+                <w:szCs w:val="24"/>
+                <w:lang w:val="en-US"/>
+              </w:rPr>
+              <w:t>Prototype link here</w:t>
+            </w:r>
+          </w:p>
+          <w:p>
+            <w:pPr>
+              <w:rPr>
+                <w:rFonts w:ascii="Roboto" w:eastAsia="Roboto" w:hAnsi="Roboto" w:cs="Roboto"/>
+                <w:i/>
+                <w:iCs/>
+                <w:color w:val="1D2125"/>
+                <w:sz w:val="24"/>
+                <w:szCs w:val="24"/>
+                <w:lang w:val="en-US"/>
+              </w:rPr>
+            </w:pPr>
+            <w:r>
+              <w:rPr>
+                <w:rFonts w:ascii="Roboto" w:eastAsia="Roboto" w:hAnsi="Roboto" w:cs="Roboto"/>
+                <w:i/>
+                <w:iCs/>
+                <w:color w:val="1D2125"/>
+                <w:sz w:val="24"/>
+                <w:szCs w:val="24"/>
+                <w:lang w:val="en-US"/>
+              </w:rPr>
+              <w:t>All screenshots here</w:t>
+            </w:r>
+          </w:p>
+          <w:p>
+            <w:pPr>
+              <w:rPr>
+                <w:rFonts w:ascii="Roboto" w:eastAsia="Roboto" w:hAnsi="Roboto" w:cs="Roboto"/>
+                <w:b/>
+                <w:bCs/>
+                <w:color w:val="1D2125"/>
+                <w:sz w:val="24"/>
+                <w:szCs w:val="24"/>
+                <w:lang w:val="en-US"/>
+              </w:rPr>
+            </w:pPr>
+          </w:p>
+        </w:tc>
+        <w:tc>
+          <w:tcPr>
+            <w:tcW w:w="360" w:type="dxa"/>
           </w:tcPr>
           <w:p/>
         </w:tc>
@@ -807,15 +999,14 @@
         <w:tc>
           <w:tcPr>
             <w:tcW w:w="9360" w:type="dxa"/>
-            <w:tcMar/>
           </w:tcPr>
           <w:p>
             <w:pPr>
               <w:jc w:val="center"/>
               <w:rPr>
-                <w:rFonts w:ascii="Roboto" w:hAnsi="Roboto" w:eastAsia="Roboto" w:cs="Roboto"/>
-                <w:b w:val="1"/>
-                <w:bCs w:val="1"/>
+                <w:rFonts w:ascii="Roboto" w:eastAsia="Roboto" w:hAnsi="Roboto" w:cs="Roboto"/>
+                <w:b/>
+                <w:bCs/>
                 <w:color w:val="1D2125"/>
                 <w:sz w:val="24"/>
                 <w:szCs w:val="24"/>
@@ -824,9 +1015,9 @@
             </w:pPr>
             <w:r>
               <w:rPr>
-                <w:rFonts w:ascii="Roboto" w:hAnsi="Roboto" w:eastAsia="Roboto" w:cs="Roboto"/>
-                <w:b w:val="1"/>
-                <w:bCs w:val="1"/>
+                <w:rFonts w:ascii="Roboto" w:eastAsia="Roboto" w:hAnsi="Roboto" w:cs="Roboto"/>
+                <w:b/>
+                <w:bCs/>
                 <w:color w:val="1D2125"/>
                 <w:sz w:val="24"/>
                 <w:szCs w:val="24"/>
@@ -836,9 +1027,9 @@
             </w:r>
             <w:r>
               <w:rPr>
-                <w:rFonts w:ascii="Roboto" w:hAnsi="Roboto" w:eastAsia="Roboto" w:cs="Roboto"/>
-                <w:b w:val="1"/>
-                <w:bCs w:val="1"/>
+                <w:rFonts w:ascii="Roboto" w:eastAsia="Roboto" w:hAnsi="Roboto" w:cs="Roboto"/>
+                <w:b/>
+                <w:bCs/>
                 <w:color w:val="1D2125"/>
                 <w:sz w:val="24"/>
                 <w:szCs w:val="24"/>
@@ -851,7 +1042,6 @@
         <w:tc>
           <w:tcPr>
             <w:tcW w:w="360" w:type="dxa"/>
-            <w:tcMar/>
           </w:tcPr>
           <w:p/>
         </w:tc>
@@ -863,22 +1053,13 @@
         <w:tc>
           <w:tcPr>
             <w:tcW w:w="9360" w:type="dxa"/>
-            <w:tcMar/>
           </w:tcPr>
           <w:p>
-            <w:pPr>
-              <w:pStyle w:val="Normal"/>
-              <w:suppressLineNumbers w:val="0"/>
-              <w:bidi w:val="0"/>
-              <w:spacing w:before="0" w:beforeAutospacing="off" w:after="0" w:afterAutospacing="off" w:line="240" w:lineRule="auto"/>
-              <w:ind w:left="0" w:right="0"/>
-              <w:jc w:val="left"/>
-            </w:pPr>
             <w:r>
               <w:rPr>
-                <w:rFonts w:ascii="Roboto" w:hAnsi="Roboto" w:eastAsia="Roboto" w:cs="Roboto"/>
-                <w:i w:val="1"/>
-                <w:iCs w:val="1"/>
+                <w:rFonts w:ascii="Roboto" w:eastAsia="Roboto" w:hAnsi="Roboto" w:cs="Roboto"/>
+                <w:i/>
+                <w:iCs/>
                 <w:color w:val="1D2125"/>
                 <w:sz w:val="24"/>
                 <w:szCs w:val="24"/>
@@ -889,16 +1070,10 @@
           </w:p>
           <w:p>
             <w:pPr>
-              <w:pStyle w:val="Normal"/>
-              <w:suppressLineNumbers w:val="0"/>
-              <w:bidi w:val="0"/>
-              <w:spacing w:before="0" w:beforeAutospacing="off" w:after="0" w:afterAutospacing="off" w:line="240" w:lineRule="auto"/>
-              <w:ind w:left="0" w:right="0"/>
-              <w:jc w:val="left"/>
-              <w:rPr>
-                <w:rFonts w:ascii="Roboto" w:hAnsi="Roboto" w:eastAsia="Roboto" w:cs="Roboto"/>
-                <w:i w:val="1"/>
-                <w:iCs w:val="1"/>
+              <w:rPr>
+                <w:rFonts w:ascii="Roboto" w:eastAsia="Roboto" w:hAnsi="Roboto" w:cs="Roboto"/>
+                <w:i/>
+                <w:iCs/>
                 <w:color w:val="1D2125"/>
                 <w:sz w:val="24"/>
                 <w:szCs w:val="24"/>
@@ -907,9 +1082,9 @@
             </w:pPr>
             <w:r>
               <w:rPr>
-                <w:rFonts w:ascii="Roboto" w:hAnsi="Roboto" w:eastAsia="Roboto" w:cs="Roboto"/>
-                <w:i w:val="1"/>
-                <w:iCs w:val="1"/>
+                <w:rFonts w:ascii="Roboto" w:eastAsia="Roboto" w:hAnsi="Roboto" w:cs="Roboto"/>
+                <w:i/>
+                <w:iCs/>
                 <w:color w:val="1D2125"/>
                 <w:sz w:val="24"/>
                 <w:szCs w:val="24"/>
@@ -921,9 +1096,9 @@
           <w:p>
             <w:pPr>
               <w:rPr>
-                <w:rFonts w:ascii="Roboto" w:hAnsi="Roboto" w:eastAsia="Roboto" w:cs="Roboto"/>
-                <w:i w:val="1"/>
-                <w:iCs w:val="1"/>
+                <w:rFonts w:ascii="Roboto" w:eastAsia="Roboto" w:hAnsi="Roboto" w:cs="Roboto"/>
+                <w:i/>
+                <w:iCs/>
                 <w:color w:val="1D2125"/>
                 <w:sz w:val="24"/>
                 <w:szCs w:val="24"/>
@@ -935,7 +1110,6 @@
         <w:tc>
           <w:tcPr>
             <w:tcW w:w="360" w:type="dxa"/>
-            <w:tcMar/>
           </w:tcPr>
           <w:p/>
         </w:tc>
@@ -943,25 +1117,20 @@
       <w:tr>
         <w:trPr>
           <w:gridAfter w:val="1"/>
+          <w:wAfter w:w="355" w:type="dxa"/>
           <w:trHeight w:val="300"/>
         </w:trPr>
         <w:tc>
           <w:tcPr>
             <w:tcW w:w="9360" w:type="dxa"/>
-            <w:tcMar/>
           </w:tcPr>
           <w:p>
             <w:pPr>
-              <w:pStyle w:val="Normal"/>
-              <w:suppressLineNumbers w:val="0"/>
-              <w:bidi w:val="0"/>
-              <w:spacing w:before="0" w:beforeAutospacing="off" w:after="0" w:afterAutospacing="off" w:line="240" w:lineRule="auto"/>
-              <w:ind w:left="0" w:right="0"/>
               <w:jc w:val="center"/>
               <w:rPr>
-                <w:rFonts w:ascii="Roboto" w:hAnsi="Roboto" w:eastAsia="Roboto" w:cs="Roboto"/>
-                <w:b w:val="1"/>
-                <w:bCs w:val="1"/>
+                <w:rFonts w:ascii="Roboto" w:eastAsia="Roboto" w:hAnsi="Roboto" w:cs="Roboto"/>
+                <w:b/>
+                <w:bCs/>
                 <w:color w:val="1D2125"/>
                 <w:sz w:val="24"/>
                 <w:szCs w:val="24"/>
@@ -970,34 +1139,22 @@
             </w:pPr>
             <w:r>
               <w:rPr>
-                <w:rFonts w:ascii="Roboto" w:hAnsi="Roboto" w:eastAsia="Roboto" w:cs="Roboto"/>
-                <w:b w:val="1"/>
-                <w:bCs w:val="1"/>
+                <w:rFonts w:ascii="Roboto" w:eastAsia="Roboto" w:hAnsi="Roboto" w:cs="Roboto"/>
+                <w:b/>
+                <w:bCs/>
                 <w:color w:val="1D2125"/>
                 <w:sz w:val="24"/>
                 <w:szCs w:val="24"/>
                 <w:lang w:val="en-US"/>
               </w:rPr>
-              <w:t xml:space="preserve">Summary of the </w:t>
-            </w:r>
-            <w:r>
-              <w:rPr>
-                <w:rFonts w:ascii="Roboto" w:hAnsi="Roboto" w:eastAsia="Roboto" w:cs="Roboto"/>
-                <w:b w:val="1"/>
-                <w:bCs w:val="1"/>
-                <w:color w:val="1D2125"/>
-                <w:sz w:val="24"/>
-                <w:szCs w:val="24"/>
-                <w:lang w:val="en-US"/>
-              </w:rPr>
-              <w:t>prototype</w:t>
+              <w:t>Summary of the prototype</w:t>
             </w:r>
           </w:p>
           <w:p>
             <w:pPr>
               <w:jc w:val="center"/>
               <w:rPr>
-                <w:rFonts w:ascii="Roboto" w:hAnsi="Roboto" w:eastAsia="Roboto" w:cs="Roboto"/>
+                <w:rFonts w:ascii="Roboto" w:eastAsia="Roboto" w:hAnsi="Roboto" w:cs="Roboto"/>
                 <w:b/>
                 <w:bCs/>
                 <w:color w:val="1D2125"/>
@@ -1012,25 +1169,19 @@
       <w:tr>
         <w:trPr>
           <w:gridAfter w:val="1"/>
+          <w:wAfter w:w="355" w:type="dxa"/>
           <w:trHeight w:val="1200"/>
         </w:trPr>
         <w:tc>
           <w:tcPr>
             <w:tcW w:w="9360" w:type="dxa"/>
-            <w:tcMar/>
           </w:tcPr>
           <w:p>
             <w:pPr>
-              <w:pStyle w:val="Normal"/>
-              <w:suppressLineNumbers w:val="0"/>
-              <w:bidi w:val="0"/>
-              <w:spacing w:before="0" w:beforeAutospacing="off" w:after="0" w:afterAutospacing="off" w:line="240" w:lineRule="auto"/>
-              <w:ind w:left="0" w:right="0"/>
-              <w:jc w:val="left"/>
-              <w:rPr>
-                <w:rFonts w:ascii="Roboto" w:hAnsi="Roboto" w:eastAsia="Roboto" w:cs="Roboto"/>
-                <w:i w:val="1"/>
-                <w:iCs w:val="1"/>
+              <w:rPr>
+                <w:rFonts w:ascii="Roboto" w:eastAsia="Roboto" w:hAnsi="Roboto" w:cs="Roboto"/>
+                <w:i/>
+                <w:iCs/>
                 <w:color w:val="1D2125"/>
                 <w:sz w:val="24"/>
                 <w:szCs w:val="24"/>
@@ -1039,9 +1190,9 @@
             </w:pPr>
             <w:r>
               <w:rPr>
-                <w:rFonts w:ascii="Roboto" w:hAnsi="Roboto" w:eastAsia="Roboto" w:cs="Roboto"/>
-                <w:i w:val="1"/>
-                <w:iCs w:val="1"/>
+                <w:rFonts w:ascii="Roboto" w:eastAsia="Roboto" w:hAnsi="Roboto" w:cs="Roboto"/>
+                <w:i/>
+                <w:iCs/>
                 <w:color w:val="1D2125"/>
                 <w:sz w:val="24"/>
                 <w:szCs w:val="24"/>
@@ -1051,45 +1202,21 @@
             </w:r>
             <w:r>
               <w:rPr>
-                <w:rFonts w:ascii="Roboto" w:hAnsi="Roboto" w:eastAsia="Roboto" w:cs="Roboto"/>
-                <w:i w:val="1"/>
-                <w:iCs w:val="1"/>
+                <w:rFonts w:ascii="Roboto" w:eastAsia="Roboto" w:hAnsi="Roboto" w:cs="Roboto"/>
+                <w:i/>
+                <w:iCs/>
                 <w:color w:val="1D2125"/>
                 <w:sz w:val="24"/>
                 <w:szCs w:val="24"/>
                 <w:lang w:val="en-US"/>
               </w:rPr>
-              <w:t xml:space="preserve"> to build the final </w:t>
+              <w:t xml:space="preserve"> to build the final prototype.  It should also include how this prototype is UI/UX compliant.</w:t>
             </w:r>
             <w:r>
               <w:rPr>
-                <w:rFonts w:ascii="Roboto" w:hAnsi="Roboto" w:eastAsia="Roboto" w:cs="Roboto"/>
-                <w:i w:val="1"/>
-                <w:iCs w:val="1"/>
-                <w:color w:val="1D2125"/>
-                <w:sz w:val="24"/>
-                <w:szCs w:val="24"/>
-                <w:lang w:val="en-US"/>
-              </w:rPr>
-              <w:t>prototype</w:t>
-            </w:r>
-            <w:r>
-              <w:rPr>
-                <w:rFonts w:ascii="Roboto" w:hAnsi="Roboto" w:eastAsia="Roboto" w:cs="Roboto"/>
-                <w:i w:val="1"/>
-                <w:iCs w:val="1"/>
-                <w:color w:val="1D2125"/>
-                <w:sz w:val="24"/>
-                <w:szCs w:val="24"/>
-                <w:lang w:val="en-US"/>
-              </w:rPr>
-              <w:t>.  It should also include how this prototype is UI/UX compliant.</w:t>
-            </w:r>
-            <w:r>
-              <w:rPr>
-                <w:rFonts w:ascii="Roboto" w:hAnsi="Roboto" w:eastAsia="Roboto" w:cs="Roboto"/>
-                <w:i w:val="1"/>
-                <w:iCs w:val="1"/>
+                <w:rFonts w:ascii="Roboto" w:eastAsia="Roboto" w:hAnsi="Roboto" w:cs="Roboto"/>
+                <w:i/>
+                <w:iCs/>
                 <w:color w:val="1D2125"/>
                 <w:sz w:val="24"/>
                 <w:szCs w:val="24"/>
@@ -1106,7 +1233,7 @@
       <w:pPr>
         <w:shd w:val="clear" w:color="auto" w:fill="F8F9FA"/>
         <w:rPr>
-          <w:rFonts w:ascii="Roboto" w:hAnsi="Roboto" w:eastAsia="Roboto" w:cs="Roboto"/>
+          <w:rFonts w:ascii="Roboto" w:eastAsia="Roboto" w:hAnsi="Roboto" w:cs="Roboto"/>
           <w:b/>
           <w:bCs/>
           <w:color w:val="1D2125"/>
@@ -1119,14 +1246,14 @@
     <w:p>
       <w:pPr>
         <w:rPr>
-          <w:b w:val="1"/>
-          <w:bCs w:val="1"/>
+          <w:b/>
+          <w:bCs/>
           <w:lang w:val="en-US"/>
         </w:rPr>
       </w:pPr>
     </w:p>
     <w:sectPr>
-      <w:pgSz w:w="12240" w:h="15840" w:orient="portrait"/>
+      <w:pgSz w:w="12240" w:h="15840"/>
       <w:pgMar w:top="1152" w:right="1440" w:bottom="1152" w:left="1440" w:header="720" w:footer="720" w:gutter="0"/>
       <w:pgNumType w:start="1"/>
       <w:cols w:space="720"/>
@@ -1462,7 +1589,7 @@
         <w:ind w:left="720" w:hanging="360"/>
       </w:pPr>
       <w:rPr>
-        <w:rFonts w:hint="default" w:ascii="Symbol" w:hAnsi="Symbol"/>
+        <w:rFonts w:ascii="Symbol" w:hAnsi="Symbol" w:hint="default"/>
       </w:rPr>
     </w:lvl>
     <w:lvl w:ilvl="1" w:tplc="A21EF524">
@@ -1474,7 +1601,7 @@
         <w:ind w:left="1440" w:hanging="360"/>
       </w:pPr>
       <w:rPr>
-        <w:rFonts w:hint="default" w:ascii="Courier New" w:hAnsi="Courier New"/>
+        <w:rFonts w:ascii="Courier New" w:hAnsi="Courier New" w:hint="default"/>
       </w:rPr>
     </w:lvl>
     <w:lvl w:ilvl="2" w:tplc="EA8464C4">
@@ -1486,7 +1613,7 @@
         <w:ind w:left="2160" w:hanging="360"/>
       </w:pPr>
       <w:rPr>
-        <w:rFonts w:hint="default" w:ascii="Wingdings" w:hAnsi="Wingdings"/>
+        <w:rFonts w:ascii="Wingdings" w:hAnsi="Wingdings" w:hint="default"/>
       </w:rPr>
     </w:lvl>
     <w:lvl w:ilvl="3" w:tplc="3948EF6E">
@@ -1498,7 +1625,7 @@
         <w:ind w:left="2880" w:hanging="360"/>
       </w:pPr>
       <w:rPr>
-        <w:rFonts w:hint="default" w:ascii="Symbol" w:hAnsi="Symbol"/>
+        <w:rFonts w:ascii="Symbol" w:hAnsi="Symbol" w:hint="default"/>
       </w:rPr>
     </w:lvl>
     <w:lvl w:ilvl="4" w:tplc="FB36CEB6">
@@ -1510,7 +1637,7 @@
         <w:ind w:left="3600" w:hanging="360"/>
       </w:pPr>
       <w:rPr>
-        <w:rFonts w:hint="default" w:ascii="Courier New" w:hAnsi="Courier New"/>
+        <w:rFonts w:ascii="Courier New" w:hAnsi="Courier New" w:hint="default"/>
       </w:rPr>
     </w:lvl>
     <w:lvl w:ilvl="5" w:tplc="C878308C">
@@ -1522,7 +1649,7 @@
         <w:ind w:left="4320" w:hanging="360"/>
       </w:pPr>
       <w:rPr>
-        <w:rFonts w:hint="default" w:ascii="Wingdings" w:hAnsi="Wingdings"/>
+        <w:rFonts w:ascii="Wingdings" w:hAnsi="Wingdings" w:hint="default"/>
       </w:rPr>
     </w:lvl>
     <w:lvl w:ilvl="6" w:tplc="ED34973E">
@@ -1534,7 +1661,7 @@
         <w:ind w:left="5040" w:hanging="360"/>
       </w:pPr>
       <w:rPr>
-        <w:rFonts w:hint="default" w:ascii="Symbol" w:hAnsi="Symbol"/>
+        <w:rFonts w:ascii="Symbol" w:hAnsi="Symbol" w:hint="default"/>
       </w:rPr>
     </w:lvl>
     <w:lvl w:ilvl="7" w:tplc="D3109AAE">
@@ -1546,7 +1673,7 @@
         <w:ind w:left="5760" w:hanging="360"/>
       </w:pPr>
       <w:rPr>
-        <w:rFonts w:hint="default" w:ascii="Courier New" w:hAnsi="Courier New"/>
+        <w:rFonts w:ascii="Courier New" w:hAnsi="Courier New" w:hint="default"/>
       </w:rPr>
     </w:lvl>
     <w:lvl w:ilvl="8" w:tplc="916429DA">
@@ -1558,7 +1685,7 @@
         <w:ind w:left="6480" w:hanging="360"/>
       </w:pPr>
       <w:rPr>
-        <w:rFonts w:hint="default" w:ascii="Wingdings" w:hAnsi="Wingdings"/>
+        <w:rFonts w:ascii="Wingdings" w:hAnsi="Wingdings" w:hint="default"/>
       </w:rPr>
     </w:lvl>
   </w:abstractNum>
@@ -1593,7 +1720,7 @@
         <w:ind w:left="2160" w:hanging="360"/>
       </w:pPr>
       <w:rPr>
-        <w:rFonts w:hint="default" w:ascii="Roboto" w:hAnsi="Roboto"/>
+        <w:rFonts w:ascii="Roboto" w:hAnsi="Roboto" w:hint="default"/>
       </w:rPr>
     </w:lvl>
     <w:lvl w:ilvl="3" w:tplc="BA2CC6CA">
@@ -2289,7 +2416,7 @@
   <w:docDefaults>
     <w:rPrDefault>
       <w:rPr>
-        <w:rFonts w:ascii="Arial" w:hAnsi="Arial" w:eastAsia="Arial" w:cs="Arial"/>
+        <w:rFonts w:ascii="Arial" w:eastAsia="Arial" w:hAnsi="Arial" w:cs="Arial"/>
         <w:sz w:val="22"/>
         <w:szCs w:val="22"/>
         <w:lang w:val="en" w:eastAsia="ja-JP" w:bidi="ar-SA"/>
@@ -2304,14 +2431,14 @@
   <w:latentStyles w:defLockedState="0" w:defUIPriority="99" w:defSemiHidden="0" w:defUnhideWhenUsed="0" w:defQFormat="0" w:count="376">
     <w:lsdException w:name="Normal" w:uiPriority="0" w:qFormat="1"/>
     <w:lsdException w:name="heading 1" w:uiPriority="9" w:qFormat="1"/>
-    <w:lsdException w:name="heading 2" w:uiPriority="9" w:semiHidden="1" w:unhideWhenUsed="1" w:qFormat="1"/>
-    <w:lsdException w:name="heading 3" w:uiPriority="9" w:semiHidden="1" w:unhideWhenUsed="1" w:qFormat="1"/>
-    <w:lsdException w:name="heading 4" w:uiPriority="9" w:semiHidden="1" w:unhideWhenUsed="1" w:qFormat="1"/>
-    <w:lsdException w:name="heading 5" w:uiPriority="9" w:semiHidden="1" w:unhideWhenUsed="1" w:qFormat="1"/>
-    <w:lsdException w:name="heading 6" w:uiPriority="9" w:semiHidden="1" w:unhideWhenUsed="1" w:qFormat="1"/>
-    <w:lsdException w:name="heading 7" w:uiPriority="9" w:semiHidden="1" w:unhideWhenUsed="1" w:qFormat="1"/>
-    <w:lsdException w:name="heading 8" w:uiPriority="9" w:semiHidden="1" w:unhideWhenUsed="1" w:qFormat="1"/>
-    <w:lsdException w:name="heading 9" w:uiPriority="9" w:semiHidden="1" w:unhideWhenUsed="1" w:qFormat="1"/>
+    <w:lsdException w:name="heading 2" w:semiHidden="1" w:uiPriority="9" w:unhideWhenUsed="1" w:qFormat="1"/>
+    <w:lsdException w:name="heading 3" w:semiHidden="1" w:uiPriority="9" w:unhideWhenUsed="1" w:qFormat="1"/>
+    <w:lsdException w:name="heading 4" w:semiHidden="1" w:uiPriority="9" w:unhideWhenUsed="1" w:qFormat="1"/>
+    <w:lsdException w:name="heading 5" w:semiHidden="1" w:uiPriority="9" w:unhideWhenUsed="1" w:qFormat="1"/>
+    <w:lsdException w:name="heading 6" w:semiHidden="1" w:uiPriority="9" w:unhideWhenUsed="1" w:qFormat="1"/>
+    <w:lsdException w:name="heading 7" w:semiHidden="1" w:uiPriority="9" w:unhideWhenUsed="1" w:qFormat="1"/>
+    <w:lsdException w:name="heading 8" w:semiHidden="1" w:uiPriority="9" w:unhideWhenUsed="1" w:qFormat="1"/>
+    <w:lsdException w:name="heading 9" w:semiHidden="1" w:uiPriority="9" w:unhideWhenUsed="1" w:qFormat="1"/>
     <w:lsdException w:name="index 1" w:semiHidden="1" w:unhideWhenUsed="1"/>
     <w:lsdException w:name="index 2" w:semiHidden="1" w:unhideWhenUsed="1"/>
     <w:lsdException w:name="index 3" w:semiHidden="1" w:unhideWhenUsed="1"/>
@@ -2321,22 +2448,22 @@
     <w:lsdException w:name="index 7" w:semiHidden="1" w:unhideWhenUsed="1"/>
     <w:lsdException w:name="index 8" w:semiHidden="1" w:unhideWhenUsed="1"/>
     <w:lsdException w:name="index 9" w:semiHidden="1" w:unhideWhenUsed="1"/>
-    <w:lsdException w:name="toc 1" w:uiPriority="39" w:semiHidden="1" w:unhideWhenUsed="1"/>
-    <w:lsdException w:name="toc 2" w:uiPriority="39" w:semiHidden="1" w:unhideWhenUsed="1"/>
-    <w:lsdException w:name="toc 3" w:uiPriority="39" w:semiHidden="1" w:unhideWhenUsed="1"/>
-    <w:lsdException w:name="toc 4" w:uiPriority="39" w:semiHidden="1" w:unhideWhenUsed="1"/>
-    <w:lsdException w:name="toc 5" w:uiPriority="39" w:semiHidden="1" w:unhideWhenUsed="1"/>
-    <w:lsdException w:name="toc 6" w:uiPriority="39" w:semiHidden="1" w:unhideWhenUsed="1"/>
-    <w:lsdException w:name="toc 7" w:uiPriority="39" w:semiHidden="1" w:unhideWhenUsed="1"/>
-    <w:lsdException w:name="toc 8" w:uiPriority="39" w:semiHidden="1" w:unhideWhenUsed="1"/>
-    <w:lsdException w:name="toc 9" w:uiPriority="39" w:semiHidden="1" w:unhideWhenUsed="1"/>
+    <w:lsdException w:name="toc 1" w:semiHidden="1" w:uiPriority="39" w:unhideWhenUsed="1"/>
+    <w:lsdException w:name="toc 2" w:semiHidden="1" w:uiPriority="39" w:unhideWhenUsed="1"/>
+    <w:lsdException w:name="toc 3" w:semiHidden="1" w:uiPriority="39" w:unhideWhenUsed="1"/>
+    <w:lsdException w:name="toc 4" w:semiHidden="1" w:uiPriority="39" w:unhideWhenUsed="1"/>
+    <w:lsdException w:name="toc 5" w:semiHidden="1" w:uiPriority="39" w:unhideWhenUsed="1"/>
+    <w:lsdException w:name="toc 6" w:semiHidden="1" w:uiPriority="39" w:unhideWhenUsed="1"/>
+    <w:lsdException w:name="toc 7" w:semiHidden="1" w:uiPriority="39" w:unhideWhenUsed="1"/>
+    <w:lsdException w:name="toc 8" w:semiHidden="1" w:uiPriority="39" w:unhideWhenUsed="1"/>
+    <w:lsdException w:name="toc 9" w:semiHidden="1" w:uiPriority="39" w:unhideWhenUsed="1"/>
     <w:lsdException w:name="Normal Indent" w:semiHidden="1" w:unhideWhenUsed="1"/>
     <w:lsdException w:name="footnote text" w:semiHidden="1" w:unhideWhenUsed="1"/>
     <w:lsdException w:name="annotation text" w:semiHidden="1" w:unhideWhenUsed="1"/>
     <w:lsdException w:name="header" w:semiHidden="1" w:unhideWhenUsed="1"/>
     <w:lsdException w:name="footer" w:semiHidden="1" w:unhideWhenUsed="1"/>
     <w:lsdException w:name="index heading" w:semiHidden="1" w:unhideWhenUsed="1"/>
-    <w:lsdException w:name="caption" w:uiPriority="35" w:semiHidden="1" w:unhideWhenUsed="1" w:qFormat="1"/>
+    <w:lsdException w:name="caption" w:semiHidden="1" w:uiPriority="35" w:unhideWhenUsed="1" w:qFormat="1"/>
     <w:lsdException w:name="table of figures" w:semiHidden="1" w:unhideWhenUsed="1"/>
     <w:lsdException w:name="envelope address" w:semiHidden="1" w:unhideWhenUsed="1"/>
     <w:lsdException w:name="envelope return" w:semiHidden="1" w:unhideWhenUsed="1"/>
@@ -2367,7 +2494,7 @@
     <w:lsdException w:name="Title" w:uiPriority="10" w:qFormat="1"/>
     <w:lsdException w:name="Closing" w:semiHidden="1" w:unhideWhenUsed="1"/>
     <w:lsdException w:name="Signature" w:semiHidden="1" w:unhideWhenUsed="1"/>
-    <w:lsdException w:name="Default Paragraph Font" w:uiPriority="1" w:semiHidden="1" w:unhideWhenUsed="1"/>
+    <w:lsdException w:name="Default Paragraph Font" w:semiHidden="1" w:uiPriority="1" w:unhideWhenUsed="1"/>
     <w:lsdException w:name="Body Text" w:semiHidden="1" w:unhideWhenUsed="1"/>
     <w:lsdException w:name="Body Text Indent" w:semiHidden="1" w:unhideWhenUsed="1"/>
     <w:lsdException w:name="List Continue" w:semiHidden="1" w:unhideWhenUsed="1"/>
@@ -2567,8 +2694,8 @@
     <w:lsdException w:name="Subtle Reference" w:uiPriority="31" w:qFormat="1"/>
     <w:lsdException w:name="Intense Reference" w:uiPriority="32" w:qFormat="1"/>
     <w:lsdException w:name="Book Title" w:uiPriority="33" w:qFormat="1"/>
-    <w:lsdException w:name="Bibliography" w:uiPriority="37" w:semiHidden="1" w:unhideWhenUsed="1"/>
-    <w:lsdException w:name="TOC Heading" w:uiPriority="39" w:semiHidden="1" w:unhideWhenUsed="1" w:qFormat="1"/>
+    <w:lsdException w:name="Bibliography" w:semiHidden="1" w:uiPriority="37" w:unhideWhenUsed="1"/>
+    <w:lsdException w:name="TOC Heading" w:semiHidden="1" w:uiPriority="39" w:unhideWhenUsed="1" w:qFormat="1"/>
     <w:lsdException w:name="Plain Table 1" w:uiPriority="41"/>
     <w:lsdException w:name="Plain Table 2" w:uiPriority="42"/>
     <w:lsdException w:name="Plain Table 3" w:uiPriority="43"/>
@@ -2679,7 +2806,7 @@
     <w:lsdException w:name="Unresolved Mention" w:semiHidden="1" w:unhideWhenUsed="1"/>
     <w:lsdException w:name="Smart Link" w:semiHidden="1" w:unhideWhenUsed="1"/>
   </w:latentStyles>
-  <w:style w:type="paragraph" w:styleId="Normal" w:default="1">
+  <w:style w:type="paragraph" w:default="1" w:styleId="Normal">
     <w:name w:val="Normal"/>
     <w:qFormat/>
   </w:style>
@@ -2796,13 +2923,13 @@
       <w:color w:val="666666"/>
     </w:rPr>
   </w:style>
-  <w:style w:type="character" w:styleId="DefaultParagraphFont" w:default="1">
+  <w:style w:type="character" w:default="1" w:styleId="DefaultParagraphFont">
     <w:name w:val="Default Paragraph Font"/>
     <w:uiPriority w:val="1"/>
     <w:semiHidden/>
     <w:unhideWhenUsed/>
   </w:style>
-  <w:style w:type="table" w:styleId="TableNormal" w:default="1">
+  <w:style w:type="table" w:default="1" w:styleId="TableNormal">
     <w:name w:val="Normal Table"/>
     <w:uiPriority w:val="99"/>
     <w:semiHidden/>
@@ -2817,7 +2944,7 @@
       </w:tblCellMar>
     </w:tblPr>
   </w:style>
-  <w:style w:type="numbering" w:styleId="NoList" w:default="1">
+  <w:style w:type="numbering" w:default="1" w:styleId="NoList">
     <w:name w:val="No List"/>
     <w:uiPriority w:val="99"/>
     <w:semiHidden/>
@@ -2888,12 +3015,12 @@
     </w:pPr>
     <w:tblPr>
       <w:tblBorders>
-        <w:top w:val="single" w:color="000000" w:themeColor="text1" w:sz="4" w:space="0"/>
-        <w:left w:val="single" w:color="000000" w:themeColor="text1" w:sz="4" w:space="0"/>
-        <w:bottom w:val="single" w:color="000000" w:themeColor="text1" w:sz="4" w:space="0"/>
-        <w:right w:val="single" w:color="000000" w:themeColor="text1" w:sz="4" w:space="0"/>
-        <w:insideH w:val="single" w:color="000000" w:themeColor="text1" w:sz="4" w:space="0"/>
-        <w:insideV w:val="single" w:color="000000" w:themeColor="text1" w:sz="4" w:space="0"/>
+        <w:top w:val="single" w:sz="4" w:space="0" w:color="000000" w:themeColor="text1"/>
+        <w:left w:val="single" w:sz="4" w:space="0" w:color="000000" w:themeColor="text1"/>
+        <w:bottom w:val="single" w:sz="4" w:space="0" w:color="000000" w:themeColor="text1"/>
+        <w:right w:val="single" w:sz="4" w:space="0" w:color="000000" w:themeColor="text1"/>
+        <w:insideH w:val="single" w:sz="4" w:space="0" w:color="000000" w:themeColor="text1"/>
+        <w:insideV w:val="single" w:sz="4" w:space="0" w:color="000000" w:themeColor="text1"/>
       </w:tblBorders>
     </w:tblPr>
   </w:style>

</xml_diff>

<commit_message>
Add Prototype Link and Screenshots
</commit_message>
<xml_diff>
--- a/Documents/prototypes.docx
+++ b/Documents/prototypes.docx
@@ -722,7 +722,7 @@
             <w:tcW w:w="9360" w:type="dxa"/>
           </w:tcPr>
           <w:p>
-            <w:r>
+            <w:pPr>
               <w:rPr>
                 <w:rFonts w:ascii="Roboto" w:eastAsia="Roboto" w:hAnsi="Roboto" w:cs="Roboto"/>
                 <w:i/>
@@ -732,8 +732,21 @@
                 <w:szCs w:val="24"/>
                 <w:lang w:val="en-US"/>
               </w:rPr>
-              <w:t>Prototype link here</w:t>
-            </w:r>
+            </w:pPr>
+            <w:hyperlink r:id="rId5" w:history="1">
+              <w:r>
+                <w:rPr>
+                  <w:rStyle w:val="Hyperlink"/>
+                  <w:rFonts w:ascii="Roboto" w:eastAsia="Roboto" w:hAnsi="Roboto" w:cs="Roboto"/>
+                  <w:i/>
+                  <w:iCs/>
+                  <w:sz w:val="24"/>
+                  <w:szCs w:val="24"/>
+                  <w:lang w:val="en-US"/>
+                </w:rPr>
+                <w:t>https://www.figma.com/design/UVsfWb8Ms38eK2hmXPWFZU/EASYTECH_PROTOTYPE?node-id=0-1&amp;t=qt2kJIJVNqfNAjxc-1</w:t>
+              </w:r>
+            </w:hyperlink>
           </w:p>
           <w:p>
             <w:pPr>
@@ -752,12 +765,545 @@
                 <w:rFonts w:ascii="Roboto" w:eastAsia="Roboto" w:hAnsi="Roboto" w:cs="Roboto"/>
                 <w:i/>
                 <w:iCs/>
-                <w:color w:val="1D2125"/>
-                <w:sz w:val="24"/>
-                <w:szCs w:val="24"/>
-                <w:lang w:val="en-US"/>
-              </w:rPr>
-              <w:t>All screenshots here</w:t>
+                <w:noProof/>
+                <w:color w:val="1D2125"/>
+                <w:sz w:val="24"/>
+                <w:szCs w:val="24"/>
+                <w:lang w:val="en-US"/>
+              </w:rPr>
+              <w:lastRenderedPageBreak/>
+              <w:drawing>
+                <wp:inline distT="0" distB="0" distL="0" distR="0" wp14:anchorId="4D4431DB" wp14:editId="76684859">
+                  <wp:extent cx="5572125" cy="3838575"/>
+                  <wp:effectExtent l="0" t="0" r="9525" b="9525"/>
+                  <wp:docPr id="697777793" name="Picture 1"/>
+                  <wp:cNvGraphicFramePr>
+                    <a:graphicFrameLocks xmlns:a="http://schemas.openxmlformats.org/drawingml/2006/main" noChangeAspect="1"/>
+                  </wp:cNvGraphicFramePr>
+                  <a:graphic xmlns:a="http://schemas.openxmlformats.org/drawingml/2006/main">
+                    <a:graphicData uri="http://schemas.openxmlformats.org/drawingml/2006/picture">
+                      <pic:pic xmlns:pic="http://schemas.openxmlformats.org/drawingml/2006/picture">
+                        <pic:nvPicPr>
+                          <pic:cNvPr id="0" name="Picture 1"/>
+                          <pic:cNvPicPr>
+                            <a:picLocks noChangeAspect="1" noChangeArrowheads="1"/>
+                          </pic:cNvPicPr>
+                        </pic:nvPicPr>
+                        <pic:blipFill>
+                          <a:blip r:embed="rId6">
+                            <a:extLst>
+                              <a:ext uri="{28A0092B-C50C-407E-A947-70E740481C1C}">
+                                <a14:useLocalDpi xmlns:a14="http://schemas.microsoft.com/office/drawing/2010/main" val="0"/>
+                              </a:ext>
+                            </a:extLst>
+                          </a:blip>
+                          <a:srcRect/>
+                          <a:stretch>
+                            <a:fillRect/>
+                          </a:stretch>
+                        </pic:blipFill>
+                        <pic:spPr bwMode="auto">
+                          <a:xfrm>
+                            <a:off x="0" y="0"/>
+                            <a:ext cx="5572125" cy="3838575"/>
+                          </a:xfrm>
+                          <a:prstGeom prst="rect">
+                            <a:avLst/>
+                          </a:prstGeom>
+                          <a:noFill/>
+                          <a:ln>
+                            <a:noFill/>
+                          </a:ln>
+                        </pic:spPr>
+                      </pic:pic>
+                    </a:graphicData>
+                  </a:graphic>
+                </wp:inline>
+              </w:drawing>
+            </w:r>
+            <w:r>
+              <w:rPr>
+                <w:rFonts w:ascii="Roboto" w:eastAsia="Roboto" w:hAnsi="Roboto" w:cs="Roboto"/>
+                <w:i/>
+                <w:iCs/>
+                <w:noProof/>
+                <w:color w:val="1D2125"/>
+                <w:sz w:val="24"/>
+                <w:szCs w:val="24"/>
+                <w:lang w:val="en-US"/>
+              </w:rPr>
+              <w:drawing>
+                <wp:inline distT="0" distB="0" distL="0" distR="0" wp14:anchorId="733C08E8" wp14:editId="28EC57AC">
+                  <wp:extent cx="5572125" cy="3819525"/>
+                  <wp:effectExtent l="0" t="0" r="9525" b="9525"/>
+                  <wp:docPr id="414608271" name="Picture 2"/>
+                  <wp:cNvGraphicFramePr>
+                    <a:graphicFrameLocks xmlns:a="http://schemas.openxmlformats.org/drawingml/2006/main" noChangeAspect="1"/>
+                  </wp:cNvGraphicFramePr>
+                  <a:graphic xmlns:a="http://schemas.openxmlformats.org/drawingml/2006/main">
+                    <a:graphicData uri="http://schemas.openxmlformats.org/drawingml/2006/picture">
+                      <pic:pic xmlns:pic="http://schemas.openxmlformats.org/drawingml/2006/picture">
+                        <pic:nvPicPr>
+                          <pic:cNvPr id="0" name="Picture 2"/>
+                          <pic:cNvPicPr>
+                            <a:picLocks noChangeAspect="1" noChangeArrowheads="1"/>
+                          </pic:cNvPicPr>
+                        </pic:nvPicPr>
+                        <pic:blipFill>
+                          <a:blip r:embed="rId7">
+                            <a:extLst>
+                              <a:ext uri="{28A0092B-C50C-407E-A947-70E740481C1C}">
+                                <a14:useLocalDpi xmlns:a14="http://schemas.microsoft.com/office/drawing/2010/main" val="0"/>
+                              </a:ext>
+                            </a:extLst>
+                          </a:blip>
+                          <a:srcRect/>
+                          <a:stretch>
+                            <a:fillRect/>
+                          </a:stretch>
+                        </pic:blipFill>
+                        <pic:spPr bwMode="auto">
+                          <a:xfrm>
+                            <a:off x="0" y="0"/>
+                            <a:ext cx="5572125" cy="3819525"/>
+                          </a:xfrm>
+                          <a:prstGeom prst="rect">
+                            <a:avLst/>
+                          </a:prstGeom>
+                          <a:noFill/>
+                          <a:ln>
+                            <a:noFill/>
+                          </a:ln>
+                        </pic:spPr>
+                      </pic:pic>
+                    </a:graphicData>
+                  </a:graphic>
+                </wp:inline>
+              </w:drawing>
+            </w:r>
+            <w:r>
+              <w:rPr>
+                <w:rFonts w:ascii="Roboto" w:eastAsia="Roboto" w:hAnsi="Roboto" w:cs="Roboto"/>
+                <w:i/>
+                <w:iCs/>
+                <w:noProof/>
+                <w:color w:val="1D2125"/>
+                <w:sz w:val="24"/>
+                <w:szCs w:val="24"/>
+                <w:lang w:val="en-US"/>
+              </w:rPr>
+              <w:lastRenderedPageBreak/>
+              <w:drawing>
+                <wp:inline distT="0" distB="0" distL="0" distR="0" wp14:anchorId="2DCCE93E" wp14:editId="741455B9">
+                  <wp:extent cx="5572125" cy="3829050"/>
+                  <wp:effectExtent l="0" t="0" r="9525" b="0"/>
+                  <wp:docPr id="1480207623" name="Picture 3"/>
+                  <wp:cNvGraphicFramePr>
+                    <a:graphicFrameLocks xmlns:a="http://schemas.openxmlformats.org/drawingml/2006/main" noChangeAspect="1"/>
+                  </wp:cNvGraphicFramePr>
+                  <a:graphic xmlns:a="http://schemas.openxmlformats.org/drawingml/2006/main">
+                    <a:graphicData uri="http://schemas.openxmlformats.org/drawingml/2006/picture">
+                      <pic:pic xmlns:pic="http://schemas.openxmlformats.org/drawingml/2006/picture">
+                        <pic:nvPicPr>
+                          <pic:cNvPr id="0" name="Picture 3"/>
+                          <pic:cNvPicPr>
+                            <a:picLocks noChangeAspect="1" noChangeArrowheads="1"/>
+                          </pic:cNvPicPr>
+                        </pic:nvPicPr>
+                        <pic:blipFill>
+                          <a:blip r:embed="rId8">
+                            <a:extLst>
+                              <a:ext uri="{28A0092B-C50C-407E-A947-70E740481C1C}">
+                                <a14:useLocalDpi xmlns:a14="http://schemas.microsoft.com/office/drawing/2010/main" val="0"/>
+                              </a:ext>
+                            </a:extLst>
+                          </a:blip>
+                          <a:srcRect/>
+                          <a:stretch>
+                            <a:fillRect/>
+                          </a:stretch>
+                        </pic:blipFill>
+                        <pic:spPr bwMode="auto">
+                          <a:xfrm>
+                            <a:off x="0" y="0"/>
+                            <a:ext cx="5572125" cy="3829050"/>
+                          </a:xfrm>
+                          <a:prstGeom prst="rect">
+                            <a:avLst/>
+                          </a:prstGeom>
+                          <a:noFill/>
+                          <a:ln>
+                            <a:noFill/>
+                          </a:ln>
+                        </pic:spPr>
+                      </pic:pic>
+                    </a:graphicData>
+                  </a:graphic>
+                </wp:inline>
+              </w:drawing>
+            </w:r>
+            <w:r>
+              <w:rPr>
+                <w:rFonts w:ascii="Roboto" w:eastAsia="Roboto" w:hAnsi="Roboto" w:cs="Roboto"/>
+                <w:i/>
+                <w:iCs/>
+                <w:noProof/>
+                <w:color w:val="1D2125"/>
+                <w:sz w:val="24"/>
+                <w:szCs w:val="24"/>
+                <w:lang w:val="en-US"/>
+              </w:rPr>
+              <w:drawing>
+                <wp:inline distT="0" distB="0" distL="0" distR="0" wp14:anchorId="2CBC581E" wp14:editId="628AEE89">
+                  <wp:extent cx="5572125" cy="4381500"/>
+                  <wp:effectExtent l="0" t="0" r="9525" b="0"/>
+                  <wp:docPr id="1399738156" name="Picture 4"/>
+                  <wp:cNvGraphicFramePr>
+                    <a:graphicFrameLocks xmlns:a="http://schemas.openxmlformats.org/drawingml/2006/main" noChangeAspect="1"/>
+                  </wp:cNvGraphicFramePr>
+                  <a:graphic xmlns:a="http://schemas.openxmlformats.org/drawingml/2006/main">
+                    <a:graphicData uri="http://schemas.openxmlformats.org/drawingml/2006/picture">
+                      <pic:pic xmlns:pic="http://schemas.openxmlformats.org/drawingml/2006/picture">
+                        <pic:nvPicPr>
+                          <pic:cNvPr id="0" name="Picture 4"/>
+                          <pic:cNvPicPr>
+                            <a:picLocks noChangeAspect="1" noChangeArrowheads="1"/>
+                          </pic:cNvPicPr>
+                        </pic:nvPicPr>
+                        <pic:blipFill>
+                          <a:blip r:embed="rId9">
+                            <a:extLst>
+                              <a:ext uri="{28A0092B-C50C-407E-A947-70E740481C1C}">
+                                <a14:useLocalDpi xmlns:a14="http://schemas.microsoft.com/office/drawing/2010/main" val="0"/>
+                              </a:ext>
+                            </a:extLst>
+                          </a:blip>
+                          <a:srcRect/>
+                          <a:stretch>
+                            <a:fillRect/>
+                          </a:stretch>
+                        </pic:blipFill>
+                        <pic:spPr bwMode="auto">
+                          <a:xfrm>
+                            <a:off x="0" y="0"/>
+                            <a:ext cx="5572125" cy="4381500"/>
+                          </a:xfrm>
+                          <a:prstGeom prst="rect">
+                            <a:avLst/>
+                          </a:prstGeom>
+                          <a:noFill/>
+                          <a:ln>
+                            <a:noFill/>
+                          </a:ln>
+                        </pic:spPr>
+                      </pic:pic>
+                    </a:graphicData>
+                  </a:graphic>
+                </wp:inline>
+              </w:drawing>
+            </w:r>
+            <w:r>
+              <w:rPr>
+                <w:rFonts w:ascii="Roboto" w:eastAsia="Roboto" w:hAnsi="Roboto" w:cs="Roboto"/>
+                <w:i/>
+                <w:iCs/>
+                <w:noProof/>
+                <w:color w:val="1D2125"/>
+                <w:sz w:val="24"/>
+                <w:szCs w:val="24"/>
+                <w:lang w:val="en-US"/>
+              </w:rPr>
+              <w:lastRenderedPageBreak/>
+              <w:drawing>
+                <wp:inline distT="0" distB="0" distL="0" distR="0" wp14:anchorId="3591A080" wp14:editId="7EAC53FD">
+                  <wp:extent cx="5581650" cy="4419600"/>
+                  <wp:effectExtent l="0" t="0" r="0" b="0"/>
+                  <wp:docPr id="96960320" name="Picture 5"/>
+                  <wp:cNvGraphicFramePr>
+                    <a:graphicFrameLocks xmlns:a="http://schemas.openxmlformats.org/drawingml/2006/main" noChangeAspect="1"/>
+                  </wp:cNvGraphicFramePr>
+                  <a:graphic xmlns:a="http://schemas.openxmlformats.org/drawingml/2006/main">
+                    <a:graphicData uri="http://schemas.openxmlformats.org/drawingml/2006/picture">
+                      <pic:pic xmlns:pic="http://schemas.openxmlformats.org/drawingml/2006/picture">
+                        <pic:nvPicPr>
+                          <pic:cNvPr id="0" name="Picture 5"/>
+                          <pic:cNvPicPr>
+                            <a:picLocks noChangeAspect="1" noChangeArrowheads="1"/>
+                          </pic:cNvPicPr>
+                        </pic:nvPicPr>
+                        <pic:blipFill>
+                          <a:blip r:embed="rId10">
+                            <a:extLst>
+                              <a:ext uri="{28A0092B-C50C-407E-A947-70E740481C1C}">
+                                <a14:useLocalDpi xmlns:a14="http://schemas.microsoft.com/office/drawing/2010/main" val="0"/>
+                              </a:ext>
+                            </a:extLst>
+                          </a:blip>
+                          <a:srcRect/>
+                          <a:stretch>
+                            <a:fillRect/>
+                          </a:stretch>
+                        </pic:blipFill>
+                        <pic:spPr bwMode="auto">
+                          <a:xfrm>
+                            <a:off x="0" y="0"/>
+                            <a:ext cx="5581650" cy="4419600"/>
+                          </a:xfrm>
+                          <a:prstGeom prst="rect">
+                            <a:avLst/>
+                          </a:prstGeom>
+                          <a:noFill/>
+                          <a:ln>
+                            <a:noFill/>
+                          </a:ln>
+                        </pic:spPr>
+                      </pic:pic>
+                    </a:graphicData>
+                  </a:graphic>
+                </wp:inline>
+              </w:drawing>
+            </w:r>
+            <w:r>
+              <w:rPr>
+                <w:rFonts w:ascii="Roboto" w:eastAsia="Roboto" w:hAnsi="Roboto" w:cs="Roboto"/>
+                <w:i/>
+                <w:iCs/>
+                <w:noProof/>
+                <w:color w:val="1D2125"/>
+                <w:sz w:val="24"/>
+                <w:szCs w:val="24"/>
+                <w:lang w:val="en-US"/>
+              </w:rPr>
+              <w:drawing>
+                <wp:inline distT="0" distB="0" distL="0" distR="0" wp14:anchorId="6C261DFA" wp14:editId="5A6C2F00">
+                  <wp:extent cx="5572125" cy="3838575"/>
+                  <wp:effectExtent l="0" t="0" r="9525" b="9525"/>
+                  <wp:docPr id="614475191" name="Picture 6"/>
+                  <wp:cNvGraphicFramePr>
+                    <a:graphicFrameLocks xmlns:a="http://schemas.openxmlformats.org/drawingml/2006/main" noChangeAspect="1"/>
+                  </wp:cNvGraphicFramePr>
+                  <a:graphic xmlns:a="http://schemas.openxmlformats.org/drawingml/2006/main">
+                    <a:graphicData uri="http://schemas.openxmlformats.org/drawingml/2006/picture">
+                      <pic:pic xmlns:pic="http://schemas.openxmlformats.org/drawingml/2006/picture">
+                        <pic:nvPicPr>
+                          <pic:cNvPr id="0" name="Picture 6"/>
+                          <pic:cNvPicPr>
+                            <a:picLocks noChangeAspect="1" noChangeArrowheads="1"/>
+                          </pic:cNvPicPr>
+                        </pic:nvPicPr>
+                        <pic:blipFill>
+                          <a:blip r:embed="rId11">
+                            <a:extLst>
+                              <a:ext uri="{28A0092B-C50C-407E-A947-70E740481C1C}">
+                                <a14:useLocalDpi xmlns:a14="http://schemas.microsoft.com/office/drawing/2010/main" val="0"/>
+                              </a:ext>
+                            </a:extLst>
+                          </a:blip>
+                          <a:srcRect/>
+                          <a:stretch>
+                            <a:fillRect/>
+                          </a:stretch>
+                        </pic:blipFill>
+                        <pic:spPr bwMode="auto">
+                          <a:xfrm>
+                            <a:off x="0" y="0"/>
+                            <a:ext cx="5572125" cy="3838575"/>
+                          </a:xfrm>
+                          <a:prstGeom prst="rect">
+                            <a:avLst/>
+                          </a:prstGeom>
+                          <a:noFill/>
+                          <a:ln>
+                            <a:noFill/>
+                          </a:ln>
+                        </pic:spPr>
+                      </pic:pic>
+                    </a:graphicData>
+                  </a:graphic>
+                </wp:inline>
+              </w:drawing>
+            </w:r>
+            <w:r>
+              <w:rPr>
+                <w:rFonts w:ascii="Roboto" w:eastAsia="Roboto" w:hAnsi="Roboto" w:cs="Roboto"/>
+                <w:i/>
+                <w:iCs/>
+                <w:noProof/>
+                <w:color w:val="1D2125"/>
+                <w:sz w:val="24"/>
+                <w:szCs w:val="24"/>
+                <w:lang w:val="en-US"/>
+              </w:rPr>
+              <w:lastRenderedPageBreak/>
+              <w:drawing>
+                <wp:inline distT="0" distB="0" distL="0" distR="0" wp14:anchorId="5F345D32" wp14:editId="7724822B">
+                  <wp:extent cx="5572125" cy="3829050"/>
+                  <wp:effectExtent l="0" t="0" r="9525" b="0"/>
+                  <wp:docPr id="1262679512" name="Picture 7"/>
+                  <wp:cNvGraphicFramePr>
+                    <a:graphicFrameLocks xmlns:a="http://schemas.openxmlformats.org/drawingml/2006/main" noChangeAspect="1"/>
+                  </wp:cNvGraphicFramePr>
+                  <a:graphic xmlns:a="http://schemas.openxmlformats.org/drawingml/2006/main">
+                    <a:graphicData uri="http://schemas.openxmlformats.org/drawingml/2006/picture">
+                      <pic:pic xmlns:pic="http://schemas.openxmlformats.org/drawingml/2006/picture">
+                        <pic:nvPicPr>
+                          <pic:cNvPr id="0" name="Picture 7"/>
+                          <pic:cNvPicPr>
+                            <a:picLocks noChangeAspect="1" noChangeArrowheads="1"/>
+                          </pic:cNvPicPr>
+                        </pic:nvPicPr>
+                        <pic:blipFill>
+                          <a:blip r:embed="rId12">
+                            <a:extLst>
+                              <a:ext uri="{28A0092B-C50C-407E-A947-70E740481C1C}">
+                                <a14:useLocalDpi xmlns:a14="http://schemas.microsoft.com/office/drawing/2010/main" val="0"/>
+                              </a:ext>
+                            </a:extLst>
+                          </a:blip>
+                          <a:srcRect/>
+                          <a:stretch>
+                            <a:fillRect/>
+                          </a:stretch>
+                        </pic:blipFill>
+                        <pic:spPr bwMode="auto">
+                          <a:xfrm>
+                            <a:off x="0" y="0"/>
+                            <a:ext cx="5572125" cy="3829050"/>
+                          </a:xfrm>
+                          <a:prstGeom prst="rect">
+                            <a:avLst/>
+                          </a:prstGeom>
+                          <a:noFill/>
+                          <a:ln>
+                            <a:noFill/>
+                          </a:ln>
+                        </pic:spPr>
+                      </pic:pic>
+                    </a:graphicData>
+                  </a:graphic>
+                </wp:inline>
+              </w:drawing>
+            </w:r>
+            <w:r>
+              <w:rPr>
+                <w:rFonts w:ascii="Roboto" w:eastAsia="Roboto" w:hAnsi="Roboto" w:cs="Roboto"/>
+                <w:i/>
+                <w:iCs/>
+                <w:noProof/>
+                <w:color w:val="1D2125"/>
+                <w:sz w:val="24"/>
+                <w:szCs w:val="24"/>
+                <w:lang w:val="en-US"/>
+              </w:rPr>
+              <w:drawing>
+                <wp:inline distT="0" distB="0" distL="0" distR="0" wp14:anchorId="7801733D" wp14:editId="5BB41A2F">
+                  <wp:extent cx="5572125" cy="3819525"/>
+                  <wp:effectExtent l="0" t="0" r="9525" b="9525"/>
+                  <wp:docPr id="1499293804" name="Picture 8"/>
+                  <wp:cNvGraphicFramePr>
+                    <a:graphicFrameLocks xmlns:a="http://schemas.openxmlformats.org/drawingml/2006/main" noChangeAspect="1"/>
+                  </wp:cNvGraphicFramePr>
+                  <a:graphic xmlns:a="http://schemas.openxmlformats.org/drawingml/2006/main">
+                    <a:graphicData uri="http://schemas.openxmlformats.org/drawingml/2006/picture">
+                      <pic:pic xmlns:pic="http://schemas.openxmlformats.org/drawingml/2006/picture">
+                        <pic:nvPicPr>
+                          <pic:cNvPr id="0" name="Picture 8"/>
+                          <pic:cNvPicPr>
+                            <a:picLocks noChangeAspect="1" noChangeArrowheads="1"/>
+                          </pic:cNvPicPr>
+                        </pic:nvPicPr>
+                        <pic:blipFill>
+                          <a:blip r:embed="rId13">
+                            <a:extLst>
+                              <a:ext uri="{28A0092B-C50C-407E-A947-70E740481C1C}">
+                                <a14:useLocalDpi xmlns:a14="http://schemas.microsoft.com/office/drawing/2010/main" val="0"/>
+                              </a:ext>
+                            </a:extLst>
+                          </a:blip>
+                          <a:srcRect/>
+                          <a:stretch>
+                            <a:fillRect/>
+                          </a:stretch>
+                        </pic:blipFill>
+                        <pic:spPr bwMode="auto">
+                          <a:xfrm>
+                            <a:off x="0" y="0"/>
+                            <a:ext cx="5572125" cy="3819525"/>
+                          </a:xfrm>
+                          <a:prstGeom prst="rect">
+                            <a:avLst/>
+                          </a:prstGeom>
+                          <a:noFill/>
+                          <a:ln>
+                            <a:noFill/>
+                          </a:ln>
+                        </pic:spPr>
+                      </pic:pic>
+                    </a:graphicData>
+                  </a:graphic>
+                </wp:inline>
+              </w:drawing>
+            </w:r>
+            <w:r>
+              <w:rPr>
+                <w:rFonts w:ascii="Roboto" w:eastAsia="Roboto" w:hAnsi="Roboto" w:cs="Roboto"/>
+                <w:i/>
+                <w:iCs/>
+                <w:noProof/>
+                <w:color w:val="1D2125"/>
+                <w:sz w:val="24"/>
+                <w:szCs w:val="24"/>
+                <w:lang w:val="en-US"/>
+              </w:rPr>
+              <w:lastRenderedPageBreak/>
+              <w:drawing>
+                <wp:inline distT="0" distB="0" distL="0" distR="0" wp14:anchorId="018F6622" wp14:editId="3E1CB6C5">
+                  <wp:extent cx="5572125" cy="3838575"/>
+                  <wp:effectExtent l="0" t="0" r="9525" b="9525"/>
+                  <wp:docPr id="203687393" name="Picture 9"/>
+                  <wp:cNvGraphicFramePr>
+                    <a:graphicFrameLocks xmlns:a="http://schemas.openxmlformats.org/drawingml/2006/main" noChangeAspect="1"/>
+                  </wp:cNvGraphicFramePr>
+                  <a:graphic xmlns:a="http://schemas.openxmlformats.org/drawingml/2006/main">
+                    <a:graphicData uri="http://schemas.openxmlformats.org/drawingml/2006/picture">
+                      <pic:pic xmlns:pic="http://schemas.openxmlformats.org/drawingml/2006/picture">
+                        <pic:nvPicPr>
+                          <pic:cNvPr id="0" name="Picture 9"/>
+                          <pic:cNvPicPr>
+                            <a:picLocks noChangeAspect="1" noChangeArrowheads="1"/>
+                          </pic:cNvPicPr>
+                        </pic:nvPicPr>
+                        <pic:blipFill>
+                          <a:blip r:embed="rId14">
+                            <a:extLst>
+                              <a:ext uri="{28A0092B-C50C-407E-A947-70E740481C1C}">
+                                <a14:useLocalDpi xmlns:a14="http://schemas.microsoft.com/office/drawing/2010/main" val="0"/>
+                              </a:ext>
+                            </a:extLst>
+                          </a:blip>
+                          <a:srcRect/>
+                          <a:stretch>
+                            <a:fillRect/>
+                          </a:stretch>
+                        </pic:blipFill>
+                        <pic:spPr bwMode="auto">
+                          <a:xfrm>
+                            <a:off x="0" y="0"/>
+                            <a:ext cx="5572125" cy="3838575"/>
+                          </a:xfrm>
+                          <a:prstGeom prst="rect">
+                            <a:avLst/>
+                          </a:prstGeom>
+                          <a:noFill/>
+                          <a:ln>
+                            <a:noFill/>
+                          </a:ln>
+                        </pic:spPr>
+                      </pic:pic>
+                    </a:graphicData>
+                  </a:graphic>
+                </wp:inline>
+              </w:drawing>
             </w:r>
           </w:p>
         </w:tc>
@@ -795,6 +1341,7 @@
                 <w:szCs w:val="24"/>
                 <w:lang w:val="en-US"/>
               </w:rPr>
+              <w:lastRenderedPageBreak/>
               <w:t>Zachary Mills</w:t>
             </w:r>
           </w:p>
@@ -3024,6 +3571,18 @@
       </w:tblBorders>
     </w:tblPr>
   </w:style>
+  <w:style w:type="character" w:styleId="UnresolvedMention">
+    <w:name w:val="Unresolved Mention"/>
+    <w:basedOn w:val="DefaultParagraphFont"/>
+    <w:uiPriority w:val="99"/>
+    <w:semiHidden/>
+    <w:unhideWhenUsed/>
+    <w:rsid w:val="00E749B2"/>
+    <w:rPr>
+      <w:color w:val="605E5C"/>
+      <w:shd w:val="clear" w:color="auto" w:fill="E1DFDD"/>
+    </w:rPr>
+  </w:style>
 </w:styles>
 </file>
 

</xml_diff>